<commit_message>
MQTT publisher + Subscriber en documentatie update
MQTT Bijna af alleen nog het verwerken van de data aan de subscriber kant afmaken
</commit_message>
<xml_diff>
--- a/Communicatie/Communication Protocols for IOT/Communication Protocols for IOT.docx
+++ b/Communicatie/Communication Protocols for IOT/Communication Protocols for IOT.docx
@@ -1,6 +1,6 @@
 
 <file path=word/document.xml><?xml version="1.0" encoding="utf-8"?>
-<w:document xmlns:wpc="http://schemas.microsoft.com/office/word/2010/wordprocessingCanvas" xmlns:cx="http://schemas.microsoft.com/office/drawing/2014/chartex" xmlns:cx1="http://schemas.microsoft.com/office/drawing/2015/9/8/chartex" xmlns:cx2="http://schemas.microsoft.com/office/drawing/2015/10/21/chartex" xmlns:cx3="http://schemas.microsoft.com/office/drawing/2016/5/9/chartex" xmlns:cx4="http://schemas.microsoft.com/office/drawing/2016/5/10/chartex" xmlns:cx5="http://schemas.microsoft.com/office/drawing/2016/5/11/chartex" xmlns:cx6="http://schemas.microsoft.com/office/drawing/2016/5/12/chartex" xmlns:cx7="http://schemas.microsoft.com/office/drawing/2016/5/13/chartex" xmlns:cx8="http://schemas.microsoft.com/office/drawing/2016/5/14/chartex" xmlns:mc="http://schemas.openxmlformats.org/markup-compatibility/2006" xmlns:aink="http://schemas.microsoft.com/office/drawing/2016/ink" xmlns:am3d="http://schemas.microsoft.com/office/drawing/2017/model3d" xmlns:o="urn:schemas-microsoft-com:office:office" xmlns:oel="http://schemas.microsoft.com/office/2019/extlst" xmlns:r="http://schemas.openxmlformats.org/officeDocument/2006/relationships" xmlns:m="http://schemas.openxmlformats.org/officeDocument/2006/math" xmlns:v="urn:schemas-microsoft-com:vml" xmlns:wp14="http://schemas.microsoft.com/office/word/2010/wordprocessingDrawing" xmlns:wp="http://schemas.openxmlformats.org/drawingml/2006/wordprocessingDrawing" xmlns:w10="urn:schemas-microsoft-com:office:word" xmlns:w="http://schemas.openxmlformats.org/wordprocessingml/2006/main" xmlns:w14="http://schemas.microsoft.com/office/word/2010/wordml" xmlns:w15="http://schemas.microsoft.com/office/word/2012/wordml" xmlns:w16cex="http://schemas.microsoft.com/office/word/2018/wordml/cex" xmlns:w16cid="http://schemas.microsoft.com/office/word/2016/wordml/cid" xmlns:w16="http://schemas.microsoft.com/office/word/2018/wordml" xmlns:w16sdtdh="http://schemas.microsoft.com/office/word/2020/wordml/sdtdatahash" xmlns:w16se="http://schemas.microsoft.com/office/word/2015/wordml/symex" xmlns:wpg="http://schemas.microsoft.com/office/word/2010/wordprocessingGroup" xmlns:wpi="http://schemas.microsoft.com/office/word/2010/wordprocessingInk" xmlns:wne="http://schemas.microsoft.com/office/word/2006/wordml" xmlns:wps="http://schemas.microsoft.com/office/word/2010/wordprocessingShape" mc:Ignorable="w14 w15 w16se w16cid w16 w16cex w16sdtdh wp14">
+<w:document xmlns:wpc="http://schemas.microsoft.com/office/word/2010/wordprocessingCanvas" xmlns:cx="http://schemas.microsoft.com/office/drawing/2014/chartex" xmlns:cx1="http://schemas.microsoft.com/office/drawing/2015/9/8/chartex" xmlns:cx2="http://schemas.microsoft.com/office/drawing/2015/10/21/chartex" xmlns:cx3="http://schemas.microsoft.com/office/drawing/2016/5/9/chartex" xmlns:cx4="http://schemas.microsoft.com/office/drawing/2016/5/10/chartex" xmlns:cx5="http://schemas.microsoft.com/office/drawing/2016/5/11/chartex" xmlns:cx6="http://schemas.microsoft.com/office/drawing/2016/5/12/chartex" xmlns:cx7="http://schemas.microsoft.com/office/drawing/2016/5/13/chartex" xmlns:cx8="http://schemas.microsoft.com/office/drawing/2016/5/14/chartex" xmlns:mc="http://schemas.openxmlformats.org/markup-compatibility/2006" xmlns:aink="http://schemas.microsoft.com/office/drawing/2016/ink" xmlns:am3d="http://schemas.microsoft.com/office/drawing/2017/model3d" xmlns:o="urn:schemas-microsoft-com:office:office" xmlns:oel="http://schemas.microsoft.com/office/2019/extlst" xmlns:r="http://schemas.openxmlformats.org/officeDocument/2006/relationships" xmlns:m="http://schemas.openxmlformats.org/officeDocument/2006/math" xmlns:v="urn:schemas-microsoft-com:vml" xmlns:wp14="http://schemas.microsoft.com/office/word/2010/wordprocessingDrawing" xmlns:wp="http://schemas.openxmlformats.org/drawingml/2006/wordprocessingDrawing" xmlns:w10="urn:schemas-microsoft-com:office:word" xmlns:w="http://schemas.openxmlformats.org/wordprocessingml/2006/main" xmlns:w14="http://schemas.microsoft.com/office/word/2010/wordml" xmlns:w15="http://schemas.microsoft.com/office/word/2012/wordml" xmlns:w16cex="http://schemas.microsoft.com/office/word/2018/wordml/cex" xmlns:w16cid="http://schemas.microsoft.com/office/word/2016/wordml/cid" xmlns:w16="http://schemas.microsoft.com/office/word/2018/wordml" xmlns:w16du="http://schemas.microsoft.com/office/word/2023/wordml/word16du" xmlns:w16sdtdh="http://schemas.microsoft.com/office/word/2020/wordml/sdtdatahash" xmlns:w16se="http://schemas.microsoft.com/office/word/2015/wordml/symex" xmlns:wpg="http://schemas.microsoft.com/office/word/2010/wordprocessingGroup" xmlns:wpi="http://schemas.microsoft.com/office/word/2010/wordprocessingInk" xmlns:wne="http://schemas.microsoft.com/office/word/2006/wordml" xmlns:wps="http://schemas.microsoft.com/office/word/2010/wordprocessingShape" mc:Ignorable="w14 w15 w16se w16cid w16 w16cex w16sdtdh wp14">
   <w:body>
     <w:p>
       <w:pPr>
@@ -8,7 +8,23 @@
         <w:jc w:val="center"/>
       </w:pPr>
       <w:r>
-        <w:t>Communication Protocols for IOT</w:t>
+        <w:t xml:space="preserve">Communication </w:t>
+      </w:r>
+      <w:proofErr w:type="spellStart"/>
+      <w:r>
+        <w:t>Protocols</w:t>
+      </w:r>
+      <w:proofErr w:type="spellEnd"/>
+      <w:r>
+        <w:t xml:space="preserve"> </w:t>
+      </w:r>
+      <w:proofErr w:type="spellStart"/>
+      <w:r>
+        <w:t>for</w:t>
+      </w:r>
+      <w:proofErr w:type="spellEnd"/>
+      <w:r>
+        <w:t xml:space="preserve"> IOT</w:t>
       </w:r>
     </w:p>
     <w:p>
@@ -514,7 +530,15 @@
         <w:t xml:space="preserve">protocollen er zijn en hoe ze werken ga ik dit onderzoek voeren. Hierbij ligt de focus op </w:t>
       </w:r>
       <w:r>
-        <w:t>de CoAp en de MQTT protocollen.</w:t>
+        <w:t xml:space="preserve">de </w:t>
+      </w:r>
+      <w:proofErr w:type="spellStart"/>
+      <w:r>
+        <w:t>CoAp</w:t>
+      </w:r>
+      <w:proofErr w:type="spellEnd"/>
+      <w:r>
+        <w:t xml:space="preserve"> en de MQTT protocollen.</w:t>
       </w:r>
     </w:p>
     <w:p/>
@@ -569,7 +593,13 @@
       </w:r>
       <w:bookmarkEnd w:id="2"/>
       <w:r>
-        <w:t xml:space="preserve"> Welke IOT communicatie protocollen zijn er en wat is hun toepassing?</w:t>
+        <w:t>:</w:t>
+      </w:r>
+      <w:r>
+        <w:t xml:space="preserve"> </w:t>
+      </w:r>
+      <w:r>
+        <w:t>Welk IOT protocol kan je het best gebruiken voor smart-home temperatuur regeling en hoe zou dit in werking gaan?</w:t>
       </w:r>
     </w:p>
     <w:p/>
@@ -593,16 +623,37 @@
     <w:p/>
     <w:p>
       <w:r>
-        <w:t xml:space="preserve">IOT of internet of things </w:t>
-      </w:r>
-      <w:r>
-        <w:t>gaat over</w:t>
-      </w:r>
-      <w:r>
-        <w:t xml:space="preserve"> de interconnectie van </w:t>
-      </w:r>
-      <w:r>
-        <w:t xml:space="preserve">verschillende embedded systemen </w:t>
+        <w:t xml:space="preserve">IOT of internet of </w:t>
+      </w:r>
+      <w:proofErr w:type="spellStart"/>
+      <w:r>
+        <w:t>things</w:t>
+      </w:r>
+      <w:proofErr w:type="spellEnd"/>
+      <w:r>
+        <w:t xml:space="preserve"> </w:t>
+      </w:r>
+      <w:r>
+        <w:t xml:space="preserve">gaat over de </w:t>
+      </w:r>
+      <w:proofErr w:type="spellStart"/>
+      <w:r>
+        <w:t>interconnectie</w:t>
+      </w:r>
+      <w:proofErr w:type="spellEnd"/>
+      <w:r>
+        <w:t xml:space="preserve"> van </w:t>
+      </w:r>
+      <w:r>
+        <w:t xml:space="preserve">verschillende </w:t>
+      </w:r>
+      <w:proofErr w:type="spellStart"/>
+      <w:r>
+        <w:t>embedded</w:t>
+      </w:r>
+      <w:proofErr w:type="spellEnd"/>
+      <w:r>
+        <w:t xml:space="preserve"> systemen </w:t>
       </w:r>
       <w:r>
         <w:t xml:space="preserve">waardoor deze </w:t>
@@ -615,8 +666,13 @@
       </w:r>
     </w:p>
     <w:p>
-      <w:r>
-        <w:t>IoT heeft het potentieel om verschillende sectoren te transformeren, waaronder gezondheidszorg, landbouw, transport en productie, door de productiviteit, veiligheid en duurzaamheid te verbeteren</w:t>
+      <w:proofErr w:type="spellStart"/>
+      <w:r>
+        <w:t>IoT</w:t>
+      </w:r>
+      <w:proofErr w:type="spellEnd"/>
+      <w:r>
+        <w:t xml:space="preserve"> heeft het potentieel om verschillende sectoren te transformeren, waaronder gezondheidszorg, landbouw, transport en productie, door de productiviteit, veiligheid en duurzaamheid te verbeteren</w:t>
       </w:r>
     </w:p>
     <w:p/>
@@ -664,19 +720,53 @@
         <w:t>MQTT</w:t>
       </w:r>
       <w:r>
-        <w:t xml:space="preserve"> </w:t>
-      </w:r>
-      <w:r>
-        <w:t>(Message Queuing Telemetry Transport)</w:t>
+        <w:t xml:space="preserve"> (Message Queuing </w:t>
+      </w:r>
+      <w:proofErr w:type="spellStart"/>
+      <w:r>
+        <w:t>Telemetry</w:t>
+      </w:r>
+      <w:proofErr w:type="spellEnd"/>
+      <w:r>
+        <w:t xml:space="preserve"> Transport)</w:t>
       </w:r>
       <w:r>
         <w:t xml:space="preserve">, het MQTT protocol is gemaakt voor apparaten die maar een beperkte hoeveelheid resources hebben. </w:t>
       </w:r>
       <w:r>
-        <w:t xml:space="preserve">Doordat het protocol maar weinig resources vereist is het geschikt voor bijvoorbeeld sensoren en actuatoren. </w:t>
-      </w:r>
-      <w:r>
-        <w:t>Het protocol maakt gebruik van een publish-subscribe-model, waarbij een apparaat (publisher) een bericht verzendt naar een server (broker), die het bericht vervolgens doorstuurt naar andere apparaten (subscribers) die geïnteresseerd zijn in het ontvangen van dat specifieke bericht.</w:t>
+        <w:t xml:space="preserve">Doordat het protocol maar weinig resources vereist is het geschikt voor bijvoorbeeld sensoren en actuatoren. Het protocol maakt gebruik van een </w:t>
+      </w:r>
+      <w:proofErr w:type="spellStart"/>
+      <w:r>
+        <w:t>publish</w:t>
+      </w:r>
+      <w:proofErr w:type="spellEnd"/>
+      <w:r>
+        <w:t>-</w:t>
+      </w:r>
+      <w:proofErr w:type="spellStart"/>
+      <w:r>
+        <w:t>subscribe</w:t>
+      </w:r>
+      <w:proofErr w:type="spellEnd"/>
+      <w:r>
+        <w:t>-model, waarbij een apparaat (</w:t>
+      </w:r>
+      <w:proofErr w:type="spellStart"/>
+      <w:r>
+        <w:t>publisher</w:t>
+      </w:r>
+      <w:proofErr w:type="spellEnd"/>
+      <w:r>
+        <w:t>) een bericht verzendt naar een server (broker), die het bericht vervolgens doorstuurt naar andere apparaten (</w:t>
+      </w:r>
+      <w:proofErr w:type="spellStart"/>
+      <w:r>
+        <w:t>subscribers</w:t>
+      </w:r>
+      <w:proofErr w:type="spellEnd"/>
+      <w:r>
+        <w:t>) die geïnteresseerd zijn in het ontvangen van dat specifieke bericht.</w:t>
       </w:r>
       <w:r>
         <w:t xml:space="preserve"> MQTT maakt gebruik van het TCP transport protocol.</w:t>
@@ -695,41 +785,370 @@
           <w:numId w:val="2"/>
         </w:numPr>
       </w:pPr>
+      <w:proofErr w:type="spellStart"/>
       <w:r>
         <w:t>CoA</w:t>
       </w:r>
       <w:r>
         <w:t>P</w:t>
       </w:r>
+      <w:proofErr w:type="spellEnd"/>
+      <w:r>
+        <w:t xml:space="preserve"> (</w:t>
+      </w:r>
+      <w:proofErr w:type="spellStart"/>
+      <w:r>
+        <w:t>Constrained</w:t>
+      </w:r>
+      <w:proofErr w:type="spellEnd"/>
+      <w:r>
+        <w:t xml:space="preserve"> Application Protocol)</w:t>
+      </w:r>
+      <w:r>
+        <w:t xml:space="preserve">, het </w:t>
+      </w:r>
+      <w:proofErr w:type="spellStart"/>
+      <w:r>
+        <w:t>CoA</w:t>
+      </w:r>
+      <w:r>
+        <w:t>P</w:t>
+      </w:r>
+      <w:proofErr w:type="spellEnd"/>
+      <w:r>
+        <w:t xml:space="preserve"> protocol is ook een licht protocol geschikt voor apparaten die niet erg krachtig zijn. </w:t>
+      </w:r>
+      <w:proofErr w:type="spellStart"/>
+      <w:r>
+        <w:t>CoAP</w:t>
+      </w:r>
+      <w:proofErr w:type="spellEnd"/>
+      <w:r>
+        <w:t xml:space="preserve"> is een protocol dat gebaseerd is op HTTP protocol en kan daarom als alternatief worden gebruikt voor IOT gerelateerde toepassingen. Het protocol maakt gebruik van een client-servermodel, waarbij een apparaat (client) een verzoek indient bij een server om een bepaalde actie uit te voeren of om informatie op te halen.</w:t>
+      </w:r>
       <w:r>
         <w:t xml:space="preserve"> </w:t>
       </w:r>
-      <w:r>
-        <w:t>(Constrained Application Protocol)</w:t>
-      </w:r>
-      <w:r>
-        <w:t>, het CoA</w:t>
-      </w:r>
-      <w:r>
-        <w:t>P</w:t>
-      </w:r>
-      <w:r>
-        <w:t xml:space="preserve"> protocol is ook een licht protocol geschikt voor apparaten die niet erg krachtig zijn. </w:t>
-      </w:r>
-      <w:r>
-        <w:t xml:space="preserve">CoAP is een protocol dat gebaseerd is op HTTP protocol en kan daarom als alternatief worden gebruikt voor IOT gerelateerde toepassingen. </w:t>
-      </w:r>
-      <w:r>
-        <w:t>Het protocol maakt gebruik van een client-servermodel, waarbij een apparaat (client) een verzoek indient bij een server om een bepaalde actie uit te voeren of</w:t>
-      </w:r>
-      <w:r>
-        <w:t xml:space="preserve"> om</w:t>
-      </w:r>
-      <w:r>
-        <w:t xml:space="preserve"> informatie op te halen.</w:t>
-      </w:r>
-      <w:r>
-        <w:t xml:space="preserve"> CoAP maakt gebruik van het UDP transport protocol.</w:t>
+      <w:proofErr w:type="spellStart"/>
+      <w:r>
+        <w:t>CoAP</w:t>
+      </w:r>
+      <w:proofErr w:type="spellEnd"/>
+      <w:r>
+        <w:t xml:space="preserve"> maakt gebruik van het UDP transport protocol.</w:t>
+      </w:r>
+    </w:p>
+    <w:p>
+      <w:pPr>
+        <w:pStyle w:val="Lijstalinea"/>
+      </w:pPr>
+    </w:p>
+    <w:p>
+      <w:pPr>
+        <w:pStyle w:val="Lijstalinea"/>
+        <w:numPr>
+          <w:ilvl w:val="0"/>
+          <w:numId w:val="2"/>
+        </w:numPr>
+      </w:pPr>
+      <w:r>
+        <w:t>AMQP (Advanced Message Queuing Protocol), is een open</w:t>
+      </w:r>
+      <w:r>
+        <w:t xml:space="preserve"> </w:t>
+      </w:r>
+      <w:r>
+        <w:t xml:space="preserve">source protocol voor berichtensystemen dat is ontworpen voor het </w:t>
+      </w:r>
+      <w:r>
+        <w:t>versturing</w:t>
+      </w:r>
+      <w:r>
+        <w:t xml:space="preserve"> van berichten tussen verschillende systemen en applicaties. Het protocol is gemaakt voor betrouwbaarheid, veiligheid</w:t>
+      </w:r>
+      <w:r>
+        <w:t xml:space="preserve"> en</w:t>
+      </w:r>
+      <w:r>
+        <w:t xml:space="preserve"> flexibiliteit</w:t>
+      </w:r>
+      <w:r>
+        <w:t>,</w:t>
+      </w:r>
+      <w:r>
+        <w:t xml:space="preserve"> maar ook om een manier te hebben hoe systemen zonder problemen met elkaar samen kunnen werken.</w:t>
+      </w:r>
+      <w:r>
+        <w:t xml:space="preserve"> Het AMQP protocol maakt gebruik van de zogeheten “Producer”, “Consumer” en “Message broker”.</w:t>
+      </w:r>
+    </w:p>
+    <w:p/>
+    <w:p/>
+    <w:p/>
+    <w:p/>
+    <w:p>
+      <w:pPr>
+        <w:pStyle w:val="Kop2"/>
+        <w:numPr>
+          <w:ilvl w:val="1"/>
+          <w:numId w:val="1"/>
+        </w:numPr>
+      </w:pPr>
+      <w:bookmarkStart w:id="5" w:name="_Toc131422368"/>
+      <w:r>
+        <w:t>Deelvraag 3</w:t>
+      </w:r>
+      <w:bookmarkEnd w:id="5"/>
+      <w:r>
+        <w:t xml:space="preserve"> Hoe pas </w:t>
+      </w:r>
+      <w:r>
+        <w:t xml:space="preserve">je het </w:t>
+      </w:r>
+      <w:r>
+        <w:t>MQTT</w:t>
+      </w:r>
+      <w:r>
+        <w:t xml:space="preserve"> protocol toe</w:t>
+      </w:r>
+      <w:r>
+        <w:t>?</w:t>
+      </w:r>
+    </w:p>
+    <w:p/>
+    <w:p>
+      <w:r>
+        <w:t xml:space="preserve">Zoals eerder vermeld maakt het MQTT protocol gebruik van het </w:t>
+      </w:r>
+      <w:proofErr w:type="spellStart"/>
+      <w:r>
+        <w:t>publish-subscribe</w:t>
+      </w:r>
+      <w:proofErr w:type="spellEnd"/>
+      <w:r>
+        <w:t xml:space="preserve"> model. Hierbij moet je een Publisher hebben (Het apparaat dat de berichten verstuurt), een broker (de server die de berichten ontvangt en verwerkt) en een </w:t>
+      </w:r>
+      <w:proofErr w:type="spellStart"/>
+      <w:r>
+        <w:t>subscriber</w:t>
+      </w:r>
+      <w:proofErr w:type="spellEnd"/>
+      <w:r>
+        <w:t xml:space="preserve"> (degene die zich abonne</w:t>
+      </w:r>
+      <w:r>
+        <w:t>ert</w:t>
+      </w:r>
+      <w:r>
+        <w:t xml:space="preserve"> op het onderwerp en de berichten </w:t>
+      </w:r>
+      <w:r>
+        <w:t>ontvangt</w:t>
+      </w:r>
+      <w:r>
+        <w:t>). De communicatie gaat dan als volgt:</w:t>
+      </w:r>
+    </w:p>
+    <w:p>
+      <w:pPr>
+        <w:pStyle w:val="Lijstalinea"/>
+        <w:numPr>
+          <w:ilvl w:val="0"/>
+          <w:numId w:val="4"/>
+        </w:numPr>
+      </w:pPr>
+      <w:r>
+        <w:t xml:space="preserve">Als eerste maakt de </w:t>
+      </w:r>
+      <w:proofErr w:type="spellStart"/>
+      <w:r>
+        <w:t>publisher</w:t>
+      </w:r>
+      <w:proofErr w:type="spellEnd"/>
+      <w:r>
+        <w:t xml:space="preserve"> verbinding met de broker.</w:t>
+      </w:r>
+    </w:p>
+    <w:p>
+      <w:pPr>
+        <w:pStyle w:val="Lijstalinea"/>
+        <w:numPr>
+          <w:ilvl w:val="0"/>
+          <w:numId w:val="4"/>
+        </w:numPr>
+      </w:pPr>
+      <w:r>
+        <w:t xml:space="preserve">De </w:t>
+      </w:r>
+      <w:proofErr w:type="spellStart"/>
+      <w:r>
+        <w:t>publisher</w:t>
+      </w:r>
+      <w:proofErr w:type="spellEnd"/>
+      <w:r>
+        <w:t xml:space="preserve"> publiceert het bericht naar de broker, hierin wordt ook het onderwerp mee gegeven.</w:t>
+      </w:r>
+    </w:p>
+    <w:p>
+      <w:pPr>
+        <w:pStyle w:val="Lijstalinea"/>
+        <w:numPr>
+          <w:ilvl w:val="0"/>
+          <w:numId w:val="4"/>
+        </w:numPr>
+      </w:pPr>
+      <w:r>
+        <w:t xml:space="preserve">De broker </w:t>
+      </w:r>
+      <w:proofErr w:type="spellStart"/>
+      <w:r>
+        <w:t>onvangt</w:t>
+      </w:r>
+      <w:proofErr w:type="spellEnd"/>
+      <w:r>
+        <w:t xml:space="preserve"> het bericht en voert verschillende controles </w:t>
+      </w:r>
+      <w:r>
+        <w:t>aan de hand van ingestelde regels</w:t>
+      </w:r>
+    </w:p>
+    <w:p>
+      <w:pPr>
+        <w:pStyle w:val="Lijstalinea"/>
+        <w:numPr>
+          <w:ilvl w:val="0"/>
+          <w:numId w:val="4"/>
+        </w:numPr>
+      </w:pPr>
+      <w:r>
+        <w:t xml:space="preserve">De broker stuurt het bericht naar de </w:t>
+      </w:r>
+      <w:proofErr w:type="spellStart"/>
+      <w:r>
+        <w:t>subscribers</w:t>
+      </w:r>
+      <w:proofErr w:type="spellEnd"/>
+      <w:r>
+        <w:t xml:space="preserve"> die geabonneerd zijn op het onderwerp.</w:t>
+      </w:r>
+    </w:p>
+    <w:p>
+      <w:pPr>
+        <w:pStyle w:val="Lijstalinea"/>
+        <w:numPr>
+          <w:ilvl w:val="0"/>
+          <w:numId w:val="4"/>
+        </w:numPr>
+      </w:pPr>
+      <w:r>
+        <w:t xml:space="preserve">De </w:t>
+      </w:r>
+      <w:proofErr w:type="spellStart"/>
+      <w:r>
+        <w:t>subscriber</w:t>
+      </w:r>
+      <w:proofErr w:type="spellEnd"/>
+      <w:r>
+        <w:t xml:space="preserve"> ontvangt het bericht </w:t>
+      </w:r>
+    </w:p>
+    <w:p>
+      <w:r>
+        <w:t>MQTT wordt gebruikt op veel verschillende gebieden zoals bijvoorbeeld de logistiek, olie en gas winning en smart homes.</w:t>
+      </w:r>
+    </w:p>
+    <w:p/>
+    <w:p>
+      <w:pPr>
+        <w:pStyle w:val="Kop2"/>
+        <w:numPr>
+          <w:ilvl w:val="1"/>
+          <w:numId w:val="1"/>
+        </w:numPr>
+      </w:pPr>
+      <w:r>
+        <w:t xml:space="preserve">Deelvraag 4 Hoe pas je het </w:t>
+      </w:r>
+      <w:proofErr w:type="spellStart"/>
+      <w:r>
+        <w:t>CoAP</w:t>
+      </w:r>
+      <w:proofErr w:type="spellEnd"/>
+      <w:r>
+        <w:t xml:space="preserve"> protocol toe?</w:t>
+      </w:r>
+    </w:p>
+    <w:p/>
+    <w:p>
+      <w:r>
+        <w:t xml:space="preserve">Het </w:t>
+      </w:r>
+      <w:proofErr w:type="spellStart"/>
+      <w:r>
+        <w:t>CoAP</w:t>
+      </w:r>
+      <w:proofErr w:type="spellEnd"/>
+      <w:r>
+        <w:t xml:space="preserve"> protocol maakt gebruik van het client-server model. Hierbij kan de client aan de hand van methodes (GET, PUT, POST, DELETE)  en een URI (Uniform Resource </w:t>
+      </w:r>
+      <w:proofErr w:type="spellStart"/>
+      <w:r>
+        <w:t>Identifier</w:t>
+      </w:r>
+      <w:proofErr w:type="spellEnd"/>
+      <w:r>
+        <w:t>) specificeren wat hij van de server wilt. De communicatie tussen client en server ziet er zo uit:</w:t>
+      </w:r>
+    </w:p>
+    <w:p>
+      <w:pPr>
+        <w:pStyle w:val="Lijstalinea"/>
+        <w:numPr>
+          <w:ilvl w:val="0"/>
+          <w:numId w:val="5"/>
+        </w:numPr>
+      </w:pPr>
+      <w:r>
+        <w:t>Als eerste maakt de client verbinding met een server, de client gebruikt hierbij het IP-adres van de server en de server luister op een bepaalde poort.</w:t>
+      </w:r>
+    </w:p>
+    <w:p>
+      <w:pPr>
+        <w:pStyle w:val="Lijstalinea"/>
+        <w:numPr>
+          <w:ilvl w:val="0"/>
+          <w:numId w:val="5"/>
+        </w:numPr>
+      </w:pPr>
+      <w:r>
+        <w:t xml:space="preserve">De client verstuurt een verzoek naar de server. In dit verzoek wordt een methode meegegeven en een URI. Deze data heeft de server nodig om precies te weten wat de client wil hebben. </w:t>
+      </w:r>
+    </w:p>
+    <w:p>
+      <w:pPr>
+        <w:pStyle w:val="Lijstalinea"/>
+        <w:numPr>
+          <w:ilvl w:val="0"/>
+          <w:numId w:val="5"/>
+        </w:numPr>
+      </w:pPr>
+      <w:r>
+        <w:t xml:space="preserve"> De server ontvangt het verzoek en controleert of het voldoet aan de geldende beveiligings- en toegangsregels.</w:t>
+      </w:r>
+    </w:p>
+    <w:p>
+      <w:pPr>
+        <w:pStyle w:val="Lijstalinea"/>
+        <w:numPr>
+          <w:ilvl w:val="0"/>
+          <w:numId w:val="5"/>
+        </w:numPr>
+      </w:pPr>
+      <w:r>
+        <w:t xml:space="preserve">De server stuurt een antwoord terug naar de client met de gevraagde </w:t>
+      </w:r>
+      <w:r>
+        <w:t>informatie. Er wordt ook nog een statuscode meegegeven om aan te geven of het gelukt is.</w:t>
       </w:r>
     </w:p>
     <w:p/>
@@ -739,7 +1158,6 @@
     <w:p/>
     <w:p/>
     <w:p/>
-    <w:p/>
     <w:p>
       <w:pPr>
         <w:pStyle w:val="Kop2"/>
@@ -748,115 +1166,319 @@
           <w:numId w:val="1"/>
         </w:numPr>
       </w:pPr>
-      <w:bookmarkStart w:id="5" w:name="_Toc131422368"/>
       <w:r>
         <w:lastRenderedPageBreak/>
-        <w:t>Deelvraag 3</w:t>
-      </w:r>
-      <w:bookmarkEnd w:id="5"/>
-      <w:r>
-        <w:t xml:space="preserve"> Hoe pas </w:t>
-      </w:r>
-      <w:r>
-        <w:t xml:space="preserve">je het </w:t>
-      </w:r>
-      <w:r>
-        <w:t>MQTT</w:t>
-      </w:r>
-      <w:r>
-        <w:t xml:space="preserve"> protocol toe</w:t>
-      </w:r>
-      <w:r>
-        <w:t>?</w:t>
+        <w:t>Deelvraag 5 Hoe werkt het AMQP protocol?</w:t>
       </w:r>
     </w:p>
     <w:p/>
     <w:p>
       <w:r>
-        <w:t>Zoals eerder vermeld maakt het MQTT protocol gebruik van het publish-subscribe model. Hierbij moet je een Publisher hebben (Het apparaat dat de berichten verstuurt), een broker (de server die de berichten ontvangt en verwerkt) en een subscriber (degene die zich abonne</w:t>
-      </w:r>
-      <w:r>
-        <w:t>ert</w:t>
-      </w:r>
-      <w:r>
-        <w:t xml:space="preserve"> op het onderwerp en de berichten </w:t>
-      </w:r>
-      <w:r>
-        <w:t>ontvangt</w:t>
-      </w:r>
-      <w:r>
-        <w:t>). De communicatie gaat dan als volgt:</w:t>
-      </w:r>
-    </w:p>
-    <w:p>
-      <w:pPr>
-        <w:pStyle w:val="Lijstalinea"/>
+        <w:t>Het AMQP protocol heeft altijd een “</w:t>
+      </w:r>
+      <w:proofErr w:type="spellStart"/>
+      <w:r>
+        <w:t>message</w:t>
+      </w:r>
+      <w:proofErr w:type="spellEnd"/>
+      <w:r>
+        <w:t xml:space="preserve"> broker” </w:t>
+      </w:r>
+      <w:proofErr w:type="spellStart"/>
+      <w:r>
+        <w:t>aka</w:t>
+      </w:r>
+      <w:proofErr w:type="spellEnd"/>
+      <w:r>
+        <w:t xml:space="preserve"> server, het centrale stuk, die de berichten van de “producer” ontvangt en doorstuurt naar de correcte “</w:t>
+      </w:r>
+      <w:proofErr w:type="spellStart"/>
+      <w:r>
+        <w:t>consumer</w:t>
+      </w:r>
+      <w:proofErr w:type="spellEnd"/>
+      <w:r>
+        <w:t>”. De communicatie tussen deze onderdelen zou er als volgt uit kunnen zien:</w:t>
+      </w:r>
+    </w:p>
+    <w:p>
+      <w:pPr>
+        <w:pStyle w:val="Normaalweb"/>
         <w:numPr>
           <w:ilvl w:val="0"/>
-          <w:numId w:val="4"/>
-        </w:numPr>
-      </w:pPr>
-      <w:r>
-        <w:t>Als eerste maakt de publisher verbinding met de broker</w:t>
-      </w:r>
-      <w:r>
+          <w:numId w:val="6"/>
+        </w:numPr>
+        <w:rPr>
+          <w:rFonts w:asciiTheme="minorHAnsi" w:hAnsiTheme="minorHAnsi" w:cstheme="minorHAnsi"/>
+          <w:sz w:val="22"/>
+          <w:szCs w:val="22"/>
+        </w:rPr>
+      </w:pPr>
+      <w:r>
+        <w:rPr>
+          <w:rFonts w:asciiTheme="minorHAnsi" w:hAnsiTheme="minorHAnsi" w:cstheme="minorHAnsi"/>
+          <w:sz w:val="22"/>
+          <w:szCs w:val="22"/>
+        </w:rPr>
+        <w:t>Als eerste moet de</w:t>
+      </w:r>
+      <w:r>
+        <w:rPr>
+          <w:rFonts w:asciiTheme="minorHAnsi" w:hAnsiTheme="minorHAnsi" w:cstheme="minorHAnsi"/>
+          <w:sz w:val="22"/>
+          <w:szCs w:val="22"/>
+        </w:rPr>
+        <w:t xml:space="preserve"> "producer" een bericht </w:t>
+      </w:r>
+      <w:r>
+        <w:rPr>
+          <w:rFonts w:asciiTheme="minorHAnsi" w:hAnsiTheme="minorHAnsi" w:cstheme="minorHAnsi"/>
+          <w:sz w:val="22"/>
+          <w:szCs w:val="22"/>
+        </w:rPr>
+        <w:t>sturen naar de</w:t>
+      </w:r>
+      <w:r>
+        <w:rPr>
+          <w:rFonts w:asciiTheme="minorHAnsi" w:hAnsiTheme="minorHAnsi" w:cstheme="minorHAnsi"/>
+          <w:sz w:val="22"/>
+          <w:szCs w:val="22"/>
+        </w:rPr>
+        <w:t xml:space="preserve"> </w:t>
+      </w:r>
+      <w:r>
+        <w:rPr>
+          <w:rFonts w:asciiTheme="minorHAnsi" w:hAnsiTheme="minorHAnsi" w:cstheme="minorHAnsi"/>
+          <w:sz w:val="22"/>
+          <w:szCs w:val="22"/>
+        </w:rPr>
+        <w:t>Message broker/Server</w:t>
+      </w:r>
+      <w:r>
+        <w:rPr>
+          <w:rFonts w:asciiTheme="minorHAnsi" w:hAnsiTheme="minorHAnsi" w:cstheme="minorHAnsi"/>
+          <w:sz w:val="22"/>
+          <w:szCs w:val="22"/>
+        </w:rPr>
         <w:t>.</w:t>
       </w:r>
     </w:p>
     <w:p>
       <w:pPr>
-        <w:pStyle w:val="Lijstalinea"/>
+        <w:pStyle w:val="Normaalweb"/>
         <w:numPr>
           <w:ilvl w:val="0"/>
-          <w:numId w:val="4"/>
-        </w:numPr>
-      </w:pPr>
-      <w:r>
-        <w:t>De publisher publiceert het bericht naar de broker, hierin wordt ook het onderwerp mee gegeven.</w:t>
-      </w:r>
-    </w:p>
-    <w:p>
-      <w:pPr>
-        <w:pStyle w:val="Lijstalinea"/>
+          <w:numId w:val="6"/>
+        </w:numPr>
+        <w:rPr>
+          <w:rFonts w:asciiTheme="minorHAnsi" w:hAnsiTheme="minorHAnsi" w:cstheme="minorHAnsi"/>
+          <w:sz w:val="22"/>
+          <w:szCs w:val="22"/>
+        </w:rPr>
+      </w:pPr>
+      <w:r>
+        <w:rPr>
+          <w:rFonts w:asciiTheme="minorHAnsi" w:hAnsiTheme="minorHAnsi" w:cstheme="minorHAnsi"/>
+          <w:sz w:val="22"/>
+          <w:szCs w:val="22"/>
+        </w:rPr>
+        <w:t>De server Message broker ontvangt vervolgens dit bericht</w:t>
+      </w:r>
+    </w:p>
+    <w:p>
+      <w:pPr>
+        <w:pStyle w:val="Normaalweb"/>
         <w:numPr>
           <w:ilvl w:val="0"/>
-          <w:numId w:val="4"/>
-        </w:numPr>
-      </w:pPr>
-      <w:r>
-        <w:t xml:space="preserve">De broker onvangt het bericht en voert verschillende controles </w:t>
-      </w:r>
-      <w:r>
-        <w:t>aan de hand van ingestelde regels</w:t>
-      </w:r>
-    </w:p>
-    <w:p>
-      <w:pPr>
-        <w:pStyle w:val="Lijstalinea"/>
+          <w:numId w:val="6"/>
+        </w:numPr>
+        <w:rPr>
+          <w:rFonts w:asciiTheme="minorHAnsi" w:hAnsiTheme="minorHAnsi" w:cstheme="minorHAnsi"/>
+          <w:sz w:val="22"/>
+          <w:szCs w:val="22"/>
+        </w:rPr>
+      </w:pPr>
+      <w:r>
+        <w:rPr>
+          <w:rFonts w:asciiTheme="minorHAnsi" w:hAnsiTheme="minorHAnsi" w:cstheme="minorHAnsi"/>
+          <w:sz w:val="22"/>
+          <w:szCs w:val="22"/>
+        </w:rPr>
+        <w:t xml:space="preserve">De </w:t>
+      </w:r>
+      <w:proofErr w:type="spellStart"/>
+      <w:r>
+        <w:rPr>
+          <w:rFonts w:asciiTheme="minorHAnsi" w:hAnsiTheme="minorHAnsi" w:cstheme="minorHAnsi"/>
+          <w:sz w:val="22"/>
+          <w:szCs w:val="22"/>
+        </w:rPr>
+        <w:t>message</w:t>
+      </w:r>
+      <w:proofErr w:type="spellEnd"/>
+      <w:r>
+        <w:rPr>
+          <w:rFonts w:asciiTheme="minorHAnsi" w:hAnsiTheme="minorHAnsi" w:cstheme="minorHAnsi"/>
+          <w:sz w:val="22"/>
+          <w:szCs w:val="22"/>
+        </w:rPr>
+        <w:t xml:space="preserve"> broker slaat het bericht op en kijkt welke </w:t>
+      </w:r>
+      <w:proofErr w:type="spellStart"/>
+      <w:r>
+        <w:rPr>
+          <w:rFonts w:asciiTheme="minorHAnsi" w:hAnsiTheme="minorHAnsi" w:cstheme="minorHAnsi"/>
+          <w:sz w:val="22"/>
+          <w:szCs w:val="22"/>
+        </w:rPr>
+        <w:t>consumer</w:t>
+      </w:r>
+      <w:proofErr w:type="spellEnd"/>
+      <w:r>
+        <w:rPr>
+          <w:rFonts w:asciiTheme="minorHAnsi" w:hAnsiTheme="minorHAnsi" w:cstheme="minorHAnsi"/>
+          <w:sz w:val="22"/>
+          <w:szCs w:val="22"/>
+        </w:rPr>
+        <w:t xml:space="preserve"> het moet ontvangen</w:t>
+      </w:r>
+      <w:r>
+        <w:rPr>
+          <w:rFonts w:asciiTheme="minorHAnsi" w:hAnsiTheme="minorHAnsi" w:cstheme="minorHAnsi"/>
+          <w:sz w:val="22"/>
+          <w:szCs w:val="22"/>
+        </w:rPr>
+        <w:t>.</w:t>
+      </w:r>
+    </w:p>
+    <w:p>
+      <w:pPr>
+        <w:pStyle w:val="Normaalweb"/>
         <w:numPr>
           <w:ilvl w:val="0"/>
-          <w:numId w:val="4"/>
-        </w:numPr>
-      </w:pPr>
-      <w:r>
-        <w:t>De broker stuurt het bericht naar de subscribers die geabonneerd zijn op het onderwerp.</w:t>
-      </w:r>
-    </w:p>
-    <w:p>
-      <w:pPr>
-        <w:pStyle w:val="Lijstalinea"/>
+          <w:numId w:val="6"/>
+        </w:numPr>
+        <w:rPr>
+          <w:rFonts w:asciiTheme="minorHAnsi" w:hAnsiTheme="minorHAnsi" w:cstheme="minorHAnsi"/>
+          <w:sz w:val="22"/>
+          <w:szCs w:val="22"/>
+        </w:rPr>
+      </w:pPr>
+      <w:r>
+        <w:rPr>
+          <w:rFonts w:asciiTheme="minorHAnsi" w:hAnsiTheme="minorHAnsi" w:cstheme="minorHAnsi"/>
+          <w:sz w:val="22"/>
+          <w:szCs w:val="22"/>
+        </w:rPr>
+        <w:t xml:space="preserve">De </w:t>
+      </w:r>
+      <w:proofErr w:type="spellStart"/>
+      <w:r>
+        <w:rPr>
+          <w:rFonts w:asciiTheme="minorHAnsi" w:hAnsiTheme="minorHAnsi" w:cstheme="minorHAnsi"/>
+          <w:sz w:val="22"/>
+          <w:szCs w:val="22"/>
+        </w:rPr>
+        <w:t>message</w:t>
+      </w:r>
+      <w:proofErr w:type="spellEnd"/>
+      <w:r>
+        <w:rPr>
+          <w:rFonts w:asciiTheme="minorHAnsi" w:hAnsiTheme="minorHAnsi" w:cstheme="minorHAnsi"/>
+          <w:sz w:val="22"/>
+          <w:szCs w:val="22"/>
+        </w:rPr>
+        <w:t xml:space="preserve"> broker stuur het bericht naar de juiste </w:t>
+      </w:r>
+      <w:proofErr w:type="spellStart"/>
+      <w:r>
+        <w:rPr>
+          <w:rFonts w:asciiTheme="minorHAnsi" w:hAnsiTheme="minorHAnsi" w:cstheme="minorHAnsi"/>
+          <w:sz w:val="22"/>
+          <w:szCs w:val="22"/>
+        </w:rPr>
+        <w:t>consumer</w:t>
+      </w:r>
+      <w:proofErr w:type="spellEnd"/>
+    </w:p>
+    <w:p>
+      <w:pPr>
+        <w:pStyle w:val="Normaalweb"/>
         <w:numPr>
           <w:ilvl w:val="0"/>
-          <w:numId w:val="4"/>
-        </w:numPr>
-      </w:pPr>
-      <w:r>
-        <w:t xml:space="preserve">De subscriber ontvangt het bericht </w:t>
-      </w:r>
-    </w:p>
-    <w:p>
-      <w:r>
-        <w:t>MQTT wordt gebruikt op veel verschillende gebieden zoals bijvoorbeeld de logistiek, olie en gas winning en smart homes.</w:t>
+          <w:numId w:val="6"/>
+        </w:numPr>
+        <w:rPr>
+          <w:rFonts w:asciiTheme="minorHAnsi" w:hAnsiTheme="minorHAnsi" w:cstheme="minorHAnsi"/>
+          <w:sz w:val="22"/>
+          <w:szCs w:val="22"/>
+        </w:rPr>
+      </w:pPr>
+      <w:r>
+        <w:rPr>
+          <w:rFonts w:asciiTheme="minorHAnsi" w:hAnsiTheme="minorHAnsi" w:cstheme="minorHAnsi"/>
+          <w:sz w:val="22"/>
+          <w:szCs w:val="22"/>
+        </w:rPr>
+        <w:t xml:space="preserve">Vervolgens ontvangt de </w:t>
+      </w:r>
+      <w:proofErr w:type="spellStart"/>
+      <w:r>
+        <w:rPr>
+          <w:rFonts w:asciiTheme="minorHAnsi" w:hAnsiTheme="minorHAnsi" w:cstheme="minorHAnsi"/>
+          <w:sz w:val="22"/>
+          <w:szCs w:val="22"/>
+        </w:rPr>
+        <w:t>consumer</w:t>
+      </w:r>
+      <w:proofErr w:type="spellEnd"/>
+      <w:r>
+        <w:rPr>
+          <w:rFonts w:asciiTheme="minorHAnsi" w:hAnsiTheme="minorHAnsi" w:cstheme="minorHAnsi"/>
+          <w:sz w:val="22"/>
+          <w:szCs w:val="22"/>
+        </w:rPr>
+        <w:t xml:space="preserve"> het bericht en verwerkt het verder</w:t>
+      </w:r>
+    </w:p>
+    <w:p>
+      <w:pPr>
+        <w:pStyle w:val="Normaalweb"/>
+        <w:numPr>
+          <w:ilvl w:val="0"/>
+          <w:numId w:val="6"/>
+        </w:numPr>
+        <w:rPr>
+          <w:rFonts w:asciiTheme="minorHAnsi" w:hAnsiTheme="minorHAnsi" w:cstheme="minorHAnsi"/>
+          <w:sz w:val="22"/>
+          <w:szCs w:val="22"/>
+        </w:rPr>
+      </w:pPr>
+      <w:r>
+        <w:rPr>
+          <w:rFonts w:asciiTheme="minorHAnsi" w:hAnsiTheme="minorHAnsi" w:cstheme="minorHAnsi"/>
+          <w:sz w:val="22"/>
+          <w:szCs w:val="22"/>
+        </w:rPr>
+        <w:t xml:space="preserve">Op het moment dat het bericht succesvol verwerkt is stuurt de </w:t>
+      </w:r>
+      <w:proofErr w:type="spellStart"/>
+      <w:r>
+        <w:rPr>
+          <w:rFonts w:asciiTheme="minorHAnsi" w:hAnsiTheme="minorHAnsi" w:cstheme="minorHAnsi"/>
+          <w:sz w:val="22"/>
+          <w:szCs w:val="22"/>
+        </w:rPr>
+        <w:t>consumer</w:t>
+      </w:r>
+      <w:proofErr w:type="spellEnd"/>
+      <w:r>
+        <w:rPr>
+          <w:rFonts w:asciiTheme="minorHAnsi" w:hAnsiTheme="minorHAnsi" w:cstheme="minorHAnsi"/>
+          <w:sz w:val="22"/>
+          <w:szCs w:val="22"/>
+        </w:rPr>
+        <w:t xml:space="preserve"> nog een bericht terug naar de broker.</w:t>
       </w:r>
     </w:p>
     <w:p/>
@@ -869,21 +1491,254 @@
         </w:numPr>
       </w:pPr>
       <w:r>
-        <w:t xml:space="preserve">Deelvraag 4 Hoe pas je het </w:t>
-      </w:r>
+        <w:t>Deelvraag 6 Wat zijn de verschillen tussen d</w:t>
+      </w:r>
+      <w:r>
+        <w:t>e onderzochte protocollen?</w:t>
+      </w:r>
+    </w:p>
+    <w:p/>
+    <w:p>
+      <w:pPr>
+        <w:pStyle w:val="Lijstalinea"/>
+        <w:numPr>
+          <w:ilvl w:val="0"/>
+          <w:numId w:val="2"/>
+        </w:numPr>
+      </w:pPr>
+      <w:r>
+        <w:t xml:space="preserve">MQTT is </w:t>
+      </w:r>
+      <w:r>
+        <w:t xml:space="preserve">gebaseerd op een </w:t>
+      </w:r>
+      <w:proofErr w:type="spellStart"/>
+      <w:r>
+        <w:t>publish</w:t>
+      </w:r>
+      <w:proofErr w:type="spellEnd"/>
+      <w:r>
+        <w:t xml:space="preserve"> </w:t>
+      </w:r>
+      <w:proofErr w:type="spellStart"/>
+      <w:r>
+        <w:t>subscri</w:t>
+      </w:r>
+      <w:r>
+        <w:t>b</w:t>
+      </w:r>
+      <w:r>
+        <w:t>e</w:t>
+      </w:r>
+      <w:proofErr w:type="spellEnd"/>
+      <w:r>
+        <w:t xml:space="preserve"> model en is </w:t>
+      </w:r>
+      <w:r>
+        <w:t xml:space="preserve">een simpeler maar makkelijk schaalbaar protocol. </w:t>
+      </w:r>
+      <w:r>
+        <w:t>Door het lichtgewicht van het protocol is het makkelijk om te implementeren op apparaten met beperkte resources. MQTT ondersteunt alleen het TCP protocol.</w:t>
+      </w:r>
+    </w:p>
+    <w:p>
+      <w:pPr>
+        <w:pStyle w:val="Lijstalinea"/>
+      </w:pPr>
+    </w:p>
+    <w:p>
+      <w:pPr>
+        <w:pStyle w:val="Lijstalinea"/>
+        <w:numPr>
+          <w:ilvl w:val="0"/>
+          <w:numId w:val="2"/>
+        </w:numPr>
+      </w:pPr>
+      <w:r>
+        <w:t xml:space="preserve">AMPQ is wat complexer </w:t>
+      </w:r>
+      <w:r>
+        <w:t xml:space="preserve">dan MQTT </w:t>
+      </w:r>
+      <w:r>
+        <w:t>maar in ruil daarvoor heb je een betrouwbaarder en over het algemeen veiliger protocol.</w:t>
+      </w:r>
+      <w:r>
+        <w:t xml:space="preserve"> Hiernaast ondersteunt AMPQ ook meer protocollen</w:t>
+      </w:r>
+      <w:r>
+        <w:t xml:space="preserve"> en communicatiepatronen.</w:t>
+      </w:r>
+    </w:p>
+    <w:p>
+      <w:pPr>
+        <w:pStyle w:val="Lijstalinea"/>
+      </w:pPr>
+    </w:p>
+    <w:p>
+      <w:pPr>
+        <w:pStyle w:val="Lijstalinea"/>
+        <w:numPr>
+          <w:ilvl w:val="0"/>
+          <w:numId w:val="2"/>
+        </w:numPr>
+      </w:pPr>
+      <w:proofErr w:type="spellStart"/>
+      <w:r>
+        <w:t>CoAp</w:t>
+      </w:r>
+      <w:proofErr w:type="spellEnd"/>
+      <w:r>
+        <w:t xml:space="preserve"> werkt met een </w:t>
+      </w:r>
+      <w:proofErr w:type="spellStart"/>
+      <w:r>
+        <w:t>request</w:t>
+      </w:r>
+      <w:proofErr w:type="spellEnd"/>
+      <w:r>
+        <w:t xml:space="preserve"> response model.</w:t>
+      </w:r>
+      <w:r>
+        <w:t xml:space="preserve"> </w:t>
+      </w:r>
+      <w:proofErr w:type="spellStart"/>
       <w:r>
         <w:t>CoAP</w:t>
       </w:r>
-      <w:r>
-        <w:t xml:space="preserve"> protocol toe?</w:t>
+      <w:proofErr w:type="spellEnd"/>
+      <w:r>
+        <w:t xml:space="preserve"> is beter geschikt voor toepassingen die een snelle respons vereisen het maakt namelijk gebruik van het UDP protocol wat sneller maar minder betrouwbaar is dan TCP.</w:t>
+      </w:r>
+    </w:p>
+    <w:p>
+      <w:pPr>
+        <w:pStyle w:val="Kop2"/>
+        <w:numPr>
+          <w:ilvl w:val="1"/>
+          <w:numId w:val="1"/>
+        </w:numPr>
+      </w:pPr>
+      <w:r>
+        <w:t>Deelvraag 7 Hoe ziet het smart home systeem eruit?</w:t>
       </w:r>
     </w:p>
     <w:p/>
+    <w:p>
+      <w:r>
+        <w:t xml:space="preserve">Het smart home systeem bestaat uit verschillende onderdelen. </w:t>
+      </w:r>
+    </w:p>
+    <w:p>
+      <w:pPr>
+        <w:pStyle w:val="Lijstalinea"/>
+        <w:numPr>
+          <w:ilvl w:val="0"/>
+          <w:numId w:val="2"/>
+        </w:numPr>
+      </w:pPr>
+      <w:r>
+        <w:t>Temperatuur sensoren voor het meten van de temperatuur in de kamer</w:t>
+      </w:r>
+    </w:p>
+    <w:p>
+      <w:pPr>
+        <w:pStyle w:val="Lijstalinea"/>
+        <w:numPr>
+          <w:ilvl w:val="0"/>
+          <w:numId w:val="2"/>
+        </w:numPr>
+      </w:pPr>
+      <w:r>
+        <w:t>Beweging sensoren om het kijken of de bewoner aanwezig is</w:t>
+      </w:r>
+    </w:p>
+    <w:p>
+      <w:pPr>
+        <w:pStyle w:val="Lijstalinea"/>
+        <w:numPr>
+          <w:ilvl w:val="0"/>
+          <w:numId w:val="2"/>
+        </w:numPr>
+      </w:pPr>
+      <w:r>
+        <w:t>Een LDR  (Licht sensor) om te kijken of de kamer al verlicht is</w:t>
+      </w:r>
+    </w:p>
+    <w:p>
+      <w:pPr>
+        <w:pStyle w:val="Lijstalinea"/>
+        <w:numPr>
+          <w:ilvl w:val="0"/>
+          <w:numId w:val="2"/>
+        </w:numPr>
+      </w:pPr>
+      <w:r>
+        <w:t>De verlichting van de kamer</w:t>
+      </w:r>
+    </w:p>
+    <w:p>
+      <w:pPr>
+        <w:pStyle w:val="Lijstalinea"/>
+        <w:numPr>
+          <w:ilvl w:val="0"/>
+          <w:numId w:val="2"/>
+        </w:numPr>
+      </w:pPr>
+      <w:r>
+        <w:t>De thermostaat die de temperatuur reguleert</w:t>
+      </w:r>
+    </w:p>
+    <w:p>
+      <w:r>
+        <w:t>Het systeem gaat dan als volgt in werking in bijvoorbeeld de woonkamer: Op het moment dat er een persoon wordt gedetecteerd in de ruimte gaat het licht aan mits de kamer niet al goed verlicht is door bijvoorbeeld daglicht. Hiernaast wordt ook de temperatuur op een fijne stand gezet zodat het aangenaam is om in de kamer te zijn. Op het moment dat de bewoner de kamer weer verlaat zal de verlichting weer uit gaan en de temperatuur verlaagt worden, om energie te besparen.</w:t>
+      </w:r>
+    </w:p>
+    <w:p>
+      <w:pPr>
+        <w:pStyle w:val="Lijstalinea"/>
+      </w:pPr>
+    </w:p>
+    <w:p>
+      <w:pPr>
+        <w:pStyle w:val="Kop2"/>
+        <w:numPr>
+          <w:ilvl w:val="1"/>
+          <w:numId w:val="1"/>
+        </w:numPr>
+      </w:pPr>
+      <w:r>
+        <w:lastRenderedPageBreak/>
+        <w:t xml:space="preserve">Deelvraag </w:t>
+      </w:r>
+      <w:r>
+        <w:t>8</w:t>
+      </w:r>
+      <w:r>
+        <w:t xml:space="preserve"> Welk protocol kan het best gebruikt worden bij een smart-home temperatuur regeling?</w:t>
+      </w:r>
+    </w:p>
     <w:p/>
-    <w:p/>
-    <w:p>
-      <w:r>
-        <w:br w:type="page"/>
+    <w:p>
+      <w:r>
+        <w:t xml:space="preserve">Voor een smart home systeem met temperatuur regeling is het MQTT protocol erg toepasselijk. </w:t>
+      </w:r>
+      <w:r>
+        <w:t xml:space="preserve">Het MQTT protocol is erg lichtgewicht wat ideaal is voor de kleine sensoren en actuatoren met weinig kracht. AMQP is daarom wat minder handig om te gebruiken in deze situatie. Naast dat het protocol goed voor lichtgewicht situaties is, is het ook heel goed schaalbaar. In een smart home setting is dat belangrijk voor als de gebruiker bijvoorbeeld een extra kamer wilt toevoegen aan het systeem. Hoewel het </w:t>
+      </w:r>
+      <w:proofErr w:type="spellStart"/>
+      <w:r>
+        <w:t>CoAp</w:t>
+      </w:r>
+      <w:proofErr w:type="spellEnd"/>
+      <w:r>
+        <w:t xml:space="preserve"> protocol sneller is, is het wel minder betrouwbaar en dat willen we in een smart home setting niet.</w:t>
+      </w:r>
+      <w:r>
+        <w:t xml:space="preserve"> </w:t>
+      </w:r>
+      <w:r>
+        <w:t>MQTT is ook beter geschikt voor het verwerken van grote hoeveelheden data wat in een smart home setting relevant is.</w:t>
       </w:r>
     </w:p>
     <w:p>
@@ -895,7 +1750,252 @@
         </w:numPr>
       </w:pPr>
       <w:r>
+        <w:br w:type="page"/>
+      </w:r>
+      <w:r>
         <w:lastRenderedPageBreak/>
+        <w:t>POC</w:t>
+      </w:r>
+    </w:p>
+    <w:p/>
+    <w:p>
+      <w:r>
+        <w:t>Om de werking van het systeem in de praktijk te testen maak ik een kleine POC. Deze POC zal een deel van het concept testen. De POC bestaat uit een beweging sensor</w:t>
+      </w:r>
+      <w:r>
+        <w:t xml:space="preserve"> (Publisher)</w:t>
+      </w:r>
+      <w:r>
+        <w:t xml:space="preserve"> </w:t>
+      </w:r>
+      <w:r>
+        <w:t>e</w:t>
+      </w:r>
+      <w:r>
+        <w:t>n</w:t>
+      </w:r>
+      <w:r>
+        <w:t xml:space="preserve"> LDR (Publisher) </w:t>
+      </w:r>
+      <w:r>
+        <w:t xml:space="preserve">op een </w:t>
+      </w:r>
+      <w:proofErr w:type="spellStart"/>
+      <w:r>
+        <w:t>arduino</w:t>
+      </w:r>
+      <w:proofErr w:type="spellEnd"/>
+      <w:r>
+        <w:t xml:space="preserve"> wifi en</w:t>
+      </w:r>
+      <w:r>
+        <w:t xml:space="preserve"> een lampje (</w:t>
+      </w:r>
+      <w:proofErr w:type="spellStart"/>
+      <w:r>
+        <w:t>Subscriber</w:t>
+      </w:r>
+      <w:proofErr w:type="spellEnd"/>
+      <w:r>
+        <w:t>)</w:t>
+      </w:r>
+      <w:r>
+        <w:t xml:space="preserve"> op een </w:t>
+      </w:r>
+      <w:proofErr w:type="spellStart"/>
+      <w:r>
+        <w:t>arduino</w:t>
+      </w:r>
+      <w:proofErr w:type="spellEnd"/>
+      <w:r>
+        <w:t xml:space="preserve"> wifi</w:t>
+      </w:r>
+      <w:r>
+        <w:t xml:space="preserve">. </w:t>
+      </w:r>
+      <w:r>
+        <w:t xml:space="preserve">Als broker gebruik ik </w:t>
+      </w:r>
+      <w:proofErr w:type="spellStart"/>
+      <w:r>
+        <w:t>mosquitto</w:t>
+      </w:r>
+      <w:proofErr w:type="spellEnd"/>
+      <w:r>
+        <w:t xml:space="preserve"> (</w:t>
+      </w:r>
+      <w:hyperlink r:id="rId6" w:history="1">
+        <w:r>
+          <w:rPr>
+            <w:rStyle w:val="Hyperlink"/>
+          </w:rPr>
+          <w:t>https://test.mosquitto.org/</w:t>
+        </w:r>
+      </w:hyperlink>
+      <w:r>
+        <w:t xml:space="preserve">). </w:t>
+      </w:r>
+      <w:r>
+        <w:t xml:space="preserve">Dit systeem zal een deel van de functionaliteit testen die in een kamer geïnstalleerd zou kunnen worden. </w:t>
+      </w:r>
+    </w:p>
+    <w:p>
+      <w:r>
+        <w:t xml:space="preserve">Het systeem gaat als volgt te werk: De </w:t>
+      </w:r>
+      <w:r>
+        <w:t>beweging sensor controleert steeds op een beweging van de gebruiker. Bij een detectie zal hij dit aan de broker doorgeven. Vervolgens zal het lampje dan aan gaan mits de LDR niet detecteert dat er al voldoende licht is.</w:t>
+      </w:r>
+    </w:p>
+    <w:p>
+      <w:r>
+        <w:rPr>
+          <w:noProof/>
+        </w:rPr>
+        <w:drawing>
+          <wp:inline distT="0" distB="0" distL="0" distR="0" wp14:anchorId="7ACD3D6F" wp14:editId="1841C33F">
+            <wp:extent cx="5760720" cy="2236470"/>
+            <wp:effectExtent l="0" t="0" r="0" b="0"/>
+            <wp:docPr id="2" name="Afbeelding 2" descr="Afbeelding met tekst, schermopname, Lettertype, software&#10;&#10;Automatisch gegenereerde beschrijving"/>
+            <wp:cNvGraphicFramePr>
+              <a:graphicFrameLocks xmlns:a="http://schemas.openxmlformats.org/drawingml/2006/main" noChangeAspect="1"/>
+            </wp:cNvGraphicFramePr>
+            <a:graphic xmlns:a="http://schemas.openxmlformats.org/drawingml/2006/main">
+              <a:graphicData uri="http://schemas.openxmlformats.org/drawingml/2006/picture">
+                <pic:pic xmlns:pic="http://schemas.openxmlformats.org/drawingml/2006/picture">
+                  <pic:nvPicPr>
+                    <pic:cNvPr id="2" name="Afbeelding 2" descr="Afbeelding met tekst, schermopname, Lettertype, software&#10;&#10;Automatisch gegenereerde beschrijving"/>
+                    <pic:cNvPicPr/>
+                  </pic:nvPicPr>
+                  <pic:blipFill>
+                    <a:blip r:embed="rId7"/>
+                    <a:stretch>
+                      <a:fillRect/>
+                    </a:stretch>
+                  </pic:blipFill>
+                  <pic:spPr>
+                    <a:xfrm>
+                      <a:off x="0" y="0"/>
+                      <a:ext cx="5760720" cy="2236470"/>
+                    </a:xfrm>
+                    <a:prstGeom prst="rect">
+                      <a:avLst/>
+                    </a:prstGeom>
+                  </pic:spPr>
+                </pic:pic>
+              </a:graphicData>
+            </a:graphic>
+          </wp:inline>
+        </w:drawing>
+      </w:r>
+    </w:p>
+    <w:p/>
+    <w:p>
+      <w:r>
+        <w:rPr>
+          <w:noProof/>
+        </w:rPr>
+        <w:lastRenderedPageBreak/>
+        <w:drawing>
+          <wp:inline distT="0" distB="0" distL="0" distR="0" wp14:anchorId="785B1012" wp14:editId="18D02602">
+            <wp:extent cx="5775960" cy="7029450"/>
+            <wp:effectExtent l="0" t="0" r="0" b="0"/>
+            <wp:docPr id="3" name="Afbeelding 3" descr="Afbeelding met tekst, elektronica, schermopname, software&#10;&#10;Automatisch gegenereerde beschrijving"/>
+            <wp:cNvGraphicFramePr>
+              <a:graphicFrameLocks xmlns:a="http://schemas.openxmlformats.org/drawingml/2006/main" noChangeAspect="1"/>
+            </wp:cNvGraphicFramePr>
+            <a:graphic xmlns:a="http://schemas.openxmlformats.org/drawingml/2006/main">
+              <a:graphicData uri="http://schemas.openxmlformats.org/drawingml/2006/picture">
+                <pic:pic xmlns:pic="http://schemas.openxmlformats.org/drawingml/2006/picture">
+                  <pic:nvPicPr>
+                    <pic:cNvPr id="3" name="Afbeelding 3" descr="Afbeelding met tekst, elektronica, schermopname, software&#10;&#10;Automatisch gegenereerde beschrijving"/>
+                    <pic:cNvPicPr/>
+                  </pic:nvPicPr>
+                  <pic:blipFill rotWithShape="1">
+                    <a:blip r:embed="rId8"/>
+                    <a:srcRect t="-654" r="-265"/>
+                    <a:stretch/>
+                  </pic:blipFill>
+                  <pic:spPr bwMode="auto">
+                    <a:xfrm>
+                      <a:off x="0" y="0"/>
+                      <a:ext cx="5775960" cy="7029450"/>
+                    </a:xfrm>
+                    <a:prstGeom prst="rect">
+                      <a:avLst/>
+                    </a:prstGeom>
+                    <a:ln>
+                      <a:noFill/>
+                    </a:ln>
+                    <a:extLst>
+                      <a:ext uri="{53640926-AAD7-44D8-BBD7-CCE9431645EC}">
+                        <a14:shadowObscured xmlns:a14="http://schemas.microsoft.com/office/drawing/2010/main"/>
+                      </a:ext>
+                    </a:extLst>
+                  </pic:spPr>
+                </pic:pic>
+              </a:graphicData>
+            </a:graphic>
+          </wp:inline>
+        </w:drawing>
+      </w:r>
+    </w:p>
+    <w:p>
+      <w:r>
+        <w:rPr>
+          <w:noProof/>
+        </w:rPr>
+        <w:lastRenderedPageBreak/>
+        <w:drawing>
+          <wp:inline distT="0" distB="0" distL="0" distR="0" wp14:anchorId="21AD4955" wp14:editId="154F0D64">
+            <wp:extent cx="5760720" cy="7275195"/>
+            <wp:effectExtent l="0" t="0" r="0" b="1905"/>
+            <wp:docPr id="1" name="Afbeelding 1" descr="Afbeelding met tekst, elektronica, schermopname, software&#10;&#10;Automatisch gegenereerde beschrijving"/>
+            <wp:cNvGraphicFramePr>
+              <a:graphicFrameLocks xmlns:a="http://schemas.openxmlformats.org/drawingml/2006/main" noChangeAspect="1"/>
+            </wp:cNvGraphicFramePr>
+            <a:graphic xmlns:a="http://schemas.openxmlformats.org/drawingml/2006/main">
+              <a:graphicData uri="http://schemas.openxmlformats.org/drawingml/2006/picture">
+                <pic:pic xmlns:pic="http://schemas.openxmlformats.org/drawingml/2006/picture">
+                  <pic:nvPicPr>
+                    <pic:cNvPr id="1" name="Afbeelding 1" descr="Afbeelding met tekst, elektronica, schermopname, software&#10;&#10;Automatisch gegenereerde beschrijving"/>
+                    <pic:cNvPicPr/>
+                  </pic:nvPicPr>
+                  <pic:blipFill>
+                    <a:blip r:embed="rId9"/>
+                    <a:stretch>
+                      <a:fillRect/>
+                    </a:stretch>
+                  </pic:blipFill>
+                  <pic:spPr>
+                    <a:xfrm>
+                      <a:off x="0" y="0"/>
+                      <a:ext cx="5760720" cy="7275195"/>
+                    </a:xfrm>
+                    <a:prstGeom prst="rect">
+                      <a:avLst/>
+                    </a:prstGeom>
+                  </pic:spPr>
+                </pic:pic>
+              </a:graphicData>
+            </a:graphic>
+          </wp:inline>
+        </w:drawing>
+      </w:r>
+      <w:r>
+        <w:br w:type="page"/>
+      </w:r>
+    </w:p>
+    <w:p/>
+    <w:p>
+      <w:pPr>
+        <w:pStyle w:val="Kop1"/>
+        <w:numPr>
+          <w:ilvl w:val="0"/>
+          <w:numId w:val="1"/>
+        </w:numPr>
+      </w:pPr>
+      <w:r>
         <w:t>Conclusie</w:t>
       </w:r>
     </w:p>
@@ -928,11 +2028,24 @@
     <w:p/>
     <w:p>
       <w:r>
-        <w:t>IOT Handbook van postscapes</w:t>
-      </w:r>
-    </w:p>
-    <w:p>
-      <w:hyperlink r:id="rId6" w:history="1">
+        <w:t xml:space="preserve">IOT </w:t>
+      </w:r>
+      <w:proofErr w:type="spellStart"/>
+      <w:r>
+        <w:t>Handbook</w:t>
+      </w:r>
+      <w:proofErr w:type="spellEnd"/>
+      <w:r>
+        <w:t xml:space="preserve"> van </w:t>
+      </w:r>
+      <w:proofErr w:type="spellStart"/>
+      <w:r>
+        <w:t>postscapes</w:t>
+      </w:r>
+      <w:proofErr w:type="spellEnd"/>
+    </w:p>
+    <w:p>
+      <w:hyperlink r:id="rId10" w:history="1">
         <w:r>
           <w:rPr>
             <w:rStyle w:val="Hyperlink"/>
@@ -944,11 +2057,27 @@
     <w:p/>
     <w:p>
       <w:r>
-        <w:t>Guide over IOT protocols van kelton:</w:t>
-      </w:r>
-    </w:p>
-    <w:p>
-      <w:hyperlink r:id="rId7" w:history="1">
+        <w:t xml:space="preserve">Guide over IOT </w:t>
+      </w:r>
+      <w:proofErr w:type="spellStart"/>
+      <w:r>
+        <w:t>protocols</w:t>
+      </w:r>
+      <w:proofErr w:type="spellEnd"/>
+      <w:r>
+        <w:t xml:space="preserve"> van </w:t>
+      </w:r>
+      <w:proofErr w:type="spellStart"/>
+      <w:r>
+        <w:t>kelton</w:t>
+      </w:r>
+      <w:proofErr w:type="spellEnd"/>
+      <w:r>
+        <w:t>:</w:t>
+      </w:r>
+    </w:p>
+    <w:p>
+      <w:hyperlink r:id="rId11" w:history="1">
         <w:r>
           <w:rPr>
             <w:rStyle w:val="Hyperlink"/>
@@ -962,12 +2091,17 @@
     </w:p>
     <w:p/>
     <w:p>
-      <w:r>
-        <w:t>ChatGPT voor extra uitleg over de protocollen.</w:t>
-      </w:r>
-    </w:p>
-    <w:p>
-      <w:hyperlink r:id="rId8" w:history="1">
+      <w:proofErr w:type="spellStart"/>
+      <w:r>
+        <w:t>ChatGPT</w:t>
+      </w:r>
+      <w:proofErr w:type="spellEnd"/>
+      <w:r>
+        <w:t xml:space="preserve"> voor extra uitleg over de protocollen.</w:t>
+      </w:r>
+    </w:p>
+    <w:p>
+      <w:hyperlink r:id="rId12" w:history="1">
         <w:r>
           <w:rPr>
             <w:rStyle w:val="Hyperlink"/>
@@ -986,7 +2120,7 @@
       </w:r>
     </w:p>
     <w:p>
-      <w:hyperlink r:id="rId9" w:history="1">
+      <w:hyperlink r:id="rId13" w:history="1">
         <w:r>
           <w:rPr>
             <w:rStyle w:val="Hyperlink"/>
@@ -996,12 +2130,144 @@
       </w:hyperlink>
     </w:p>
     <w:p>
-      <w:hyperlink r:id="rId10" w:history="1">
+      <w:hyperlink r:id="rId14" w:history="1">
         <w:r>
           <w:rPr>
             <w:rStyle w:val="Hyperlink"/>
           </w:rPr>
           <w:t>http://www.steves-internet-guide.com/mqtt-works/</w:t>
+        </w:r>
+      </w:hyperlink>
+    </w:p>
+    <w:p/>
+    <w:p>
+      <w:proofErr w:type="spellStart"/>
+      <w:r>
+        <w:t>What</w:t>
+      </w:r>
+      <w:proofErr w:type="spellEnd"/>
+      <w:r>
+        <w:t xml:space="preserve"> is </w:t>
+      </w:r>
+      <w:proofErr w:type="spellStart"/>
+      <w:r>
+        <w:t>Amqp</w:t>
+      </w:r>
+      <w:proofErr w:type="spellEnd"/>
+      <w:r>
+        <w:t xml:space="preserve"> en hoe werkt het?</w:t>
+      </w:r>
+    </w:p>
+    <w:p>
+      <w:hyperlink r:id="rId15" w:history="1">
+        <w:r>
+          <w:rPr>
+            <w:rStyle w:val="Hyperlink"/>
+          </w:rPr>
+          <w:t>https://www.cloudamqp.com/blog/what-is-amqp-and-why-is-it-used-in-rabbitmq.html</w:t>
+        </w:r>
+      </w:hyperlink>
+    </w:p>
+    <w:p/>
+    <w:p>
+      <w:r>
+        <w:t xml:space="preserve">MQTT </w:t>
+      </w:r>
+      <w:proofErr w:type="spellStart"/>
+      <w:r>
+        <w:t>vs</w:t>
+      </w:r>
+      <w:proofErr w:type="spellEnd"/>
+      <w:r>
+        <w:t xml:space="preserve"> AMQP</w:t>
+      </w:r>
+    </w:p>
+    <w:p>
+      <w:hyperlink r:id="rId16" w:history="1">
+        <w:r>
+          <w:rPr>
+            <w:rStyle w:val="Hyperlink"/>
+          </w:rPr>
+          <w:t>https://www.hivemq.com/blog/mqtt-vs-amqp-for-iot/</w:t>
+        </w:r>
+      </w:hyperlink>
+    </w:p>
+    <w:p/>
+    <w:p>
+      <w:r>
+        <w:t xml:space="preserve">Tutorial van </w:t>
+      </w:r>
+      <w:proofErr w:type="spellStart"/>
+      <w:r>
+        <w:t>mqtt</w:t>
+      </w:r>
+      <w:proofErr w:type="spellEnd"/>
+      <w:r>
+        <w:t xml:space="preserve"> opzetten met </w:t>
+      </w:r>
+      <w:proofErr w:type="spellStart"/>
+      <w:r>
+        <w:t>arduino</w:t>
+      </w:r>
+      <w:proofErr w:type="spellEnd"/>
+      <w:r>
+        <w:t xml:space="preserve"> wifi:</w:t>
+      </w:r>
+    </w:p>
+    <w:p>
+      <w:hyperlink r:id="rId17" w:history="1">
+        <w:r>
+          <w:rPr>
+            <w:rStyle w:val="Hyperlink"/>
+          </w:rPr>
+          <w:t>https://docs.arduino.cc/tutorials/uno-wifi-rev2/uno-wifi-r2-mqtt-device-to-device</w:t>
+        </w:r>
+      </w:hyperlink>
+    </w:p>
+    <w:p/>
+    <w:p>
+      <w:proofErr w:type="spellStart"/>
+      <w:r>
+        <w:t>Mqtt</w:t>
+      </w:r>
+      <w:proofErr w:type="spellEnd"/>
+      <w:r>
+        <w:t xml:space="preserve"> broker </w:t>
+      </w:r>
+      <w:proofErr w:type="spellStart"/>
+      <w:r>
+        <w:t>mosquitto</w:t>
+      </w:r>
+      <w:proofErr w:type="spellEnd"/>
+    </w:p>
+    <w:p>
+      <w:hyperlink r:id="rId18" w:history="1">
+        <w:r>
+          <w:rPr>
+            <w:rStyle w:val="Hyperlink"/>
+          </w:rPr>
+          <w:t>https://test.mosquitto.org/</w:t>
+        </w:r>
+      </w:hyperlink>
+    </w:p>
+    <w:p/>
+    <w:p>
+      <w:r>
+        <w:t xml:space="preserve">Datasheet HC-SR501 </w:t>
+      </w:r>
+      <w:proofErr w:type="spellStart"/>
+      <w:r>
+        <w:t>bewegingsensor</w:t>
+      </w:r>
+      <w:proofErr w:type="spellEnd"/>
+    </w:p>
+    <w:p>
+      <w:hyperlink r:id="rId19" w:history="1">
+        <w:r>
+          <w:rPr>
+            <w:rStyle w:val="Hyperlink"/>
+          </w:rPr>
+          <w:t>https://www.makerguides.com/wp-content/uploads/2019/07/HC-SR501-Datasheet.pdf</w:t>
         </w:r>
       </w:hyperlink>
     </w:p>
@@ -1018,8 +2284,210 @@
 </file>
 
 <file path=word/numbering.xml><?xml version="1.0" encoding="utf-8"?>
-<w:numbering xmlns:wpc="http://schemas.microsoft.com/office/word/2010/wordprocessingCanvas" xmlns:cx="http://schemas.microsoft.com/office/drawing/2014/chartex" xmlns:cx1="http://schemas.microsoft.com/office/drawing/2015/9/8/chartex" xmlns:cx2="http://schemas.microsoft.com/office/drawing/2015/10/21/chartex" xmlns:cx3="http://schemas.microsoft.com/office/drawing/2016/5/9/chartex" xmlns:cx4="http://schemas.microsoft.com/office/drawing/2016/5/10/chartex" xmlns:cx5="http://schemas.microsoft.com/office/drawing/2016/5/11/chartex" xmlns:cx6="http://schemas.microsoft.com/office/drawing/2016/5/12/chartex" xmlns:cx7="http://schemas.microsoft.com/office/drawing/2016/5/13/chartex" xmlns:cx8="http://schemas.microsoft.com/office/drawing/2016/5/14/chartex" xmlns:mc="http://schemas.openxmlformats.org/markup-compatibility/2006" xmlns:aink="http://schemas.microsoft.com/office/drawing/2016/ink" xmlns:am3d="http://schemas.microsoft.com/office/drawing/2017/model3d" xmlns:o="urn:schemas-microsoft-com:office:office" xmlns:oel="http://schemas.microsoft.com/office/2019/extlst" xmlns:r="http://schemas.openxmlformats.org/officeDocument/2006/relationships" xmlns:m="http://schemas.openxmlformats.org/officeDocument/2006/math" xmlns:v="urn:schemas-microsoft-com:vml" xmlns:wp14="http://schemas.microsoft.com/office/word/2010/wordprocessingDrawing" xmlns:wp="http://schemas.openxmlformats.org/drawingml/2006/wordprocessingDrawing" xmlns:w10="urn:schemas-microsoft-com:office:word" xmlns:w="http://schemas.openxmlformats.org/wordprocessingml/2006/main" xmlns:w14="http://schemas.microsoft.com/office/word/2010/wordml" xmlns:w15="http://schemas.microsoft.com/office/word/2012/wordml" xmlns:w16cex="http://schemas.microsoft.com/office/word/2018/wordml/cex" xmlns:w16cid="http://schemas.microsoft.com/office/word/2016/wordml/cid" xmlns:w16="http://schemas.microsoft.com/office/word/2018/wordml" xmlns:w16sdtdh="http://schemas.microsoft.com/office/word/2020/wordml/sdtdatahash" xmlns:w16se="http://schemas.microsoft.com/office/word/2015/wordml/symex" xmlns:wpg="http://schemas.microsoft.com/office/word/2010/wordprocessingGroup" xmlns:wpi="http://schemas.microsoft.com/office/word/2010/wordprocessingInk" xmlns:wne="http://schemas.microsoft.com/office/word/2006/wordml" xmlns:wps="http://schemas.microsoft.com/office/word/2010/wordprocessingShape" mc:Ignorable="w14 w15 w16se w16cid w16 w16cex w16sdtdh wp14">
+<w:numbering xmlns:wpc="http://schemas.microsoft.com/office/word/2010/wordprocessingCanvas" xmlns:cx="http://schemas.microsoft.com/office/drawing/2014/chartex" xmlns:cx1="http://schemas.microsoft.com/office/drawing/2015/9/8/chartex" xmlns:cx2="http://schemas.microsoft.com/office/drawing/2015/10/21/chartex" xmlns:cx3="http://schemas.microsoft.com/office/drawing/2016/5/9/chartex" xmlns:cx4="http://schemas.microsoft.com/office/drawing/2016/5/10/chartex" xmlns:cx5="http://schemas.microsoft.com/office/drawing/2016/5/11/chartex" xmlns:cx6="http://schemas.microsoft.com/office/drawing/2016/5/12/chartex" xmlns:cx7="http://schemas.microsoft.com/office/drawing/2016/5/13/chartex" xmlns:cx8="http://schemas.microsoft.com/office/drawing/2016/5/14/chartex" xmlns:mc="http://schemas.openxmlformats.org/markup-compatibility/2006" xmlns:aink="http://schemas.microsoft.com/office/drawing/2016/ink" xmlns:am3d="http://schemas.microsoft.com/office/drawing/2017/model3d" xmlns:o="urn:schemas-microsoft-com:office:office" xmlns:oel="http://schemas.microsoft.com/office/2019/extlst" xmlns:r="http://schemas.openxmlformats.org/officeDocument/2006/relationships" xmlns:m="http://schemas.openxmlformats.org/officeDocument/2006/math" xmlns:v="urn:schemas-microsoft-com:vml" xmlns:wp14="http://schemas.microsoft.com/office/word/2010/wordprocessingDrawing" xmlns:wp="http://schemas.openxmlformats.org/drawingml/2006/wordprocessingDrawing" xmlns:w10="urn:schemas-microsoft-com:office:word" xmlns:w="http://schemas.openxmlformats.org/wordprocessingml/2006/main" xmlns:w14="http://schemas.microsoft.com/office/word/2010/wordml" xmlns:w15="http://schemas.microsoft.com/office/word/2012/wordml" xmlns:w16cex="http://schemas.microsoft.com/office/word/2018/wordml/cex" xmlns:w16cid="http://schemas.microsoft.com/office/word/2016/wordml/cid" xmlns:w16="http://schemas.microsoft.com/office/word/2018/wordml" xmlns:w16du="http://schemas.microsoft.com/office/word/2023/wordml/word16du" xmlns:w16sdtdh="http://schemas.microsoft.com/office/word/2020/wordml/sdtdatahash" xmlns:w16se="http://schemas.microsoft.com/office/word/2015/wordml/symex" xmlns:wpg="http://schemas.microsoft.com/office/word/2010/wordprocessingGroup" xmlns:wpi="http://schemas.microsoft.com/office/word/2010/wordprocessingInk" xmlns:wne="http://schemas.microsoft.com/office/word/2006/wordml" xmlns:wps="http://schemas.microsoft.com/office/word/2010/wordprocessingShape" mc:Ignorable="w14 w15 w16se w16cid w16 w16cex w16sdtdh wp14">
   <w:abstractNum w:abstractNumId="0" w15:restartNumberingAfterBreak="0">
+    <w:nsid w:val="133935E7"/>
+    <w:multiLevelType w:val="hybridMultilevel"/>
+    <w:tmpl w:val="D4EAC350"/>
+    <w:lvl w:ilvl="0" w:tplc="FFA283F6">
+      <w:start w:val="1"/>
+      <w:numFmt w:val="decimal"/>
+      <w:lvlText w:val="%1."/>
+      <w:lvlJc w:val="left"/>
+      <w:pPr>
+        <w:ind w:left="720" w:hanging="360"/>
+      </w:pPr>
+      <w:rPr>
+        <w:rFonts w:hAnsi="Symbol" w:hint="default"/>
+      </w:rPr>
+    </w:lvl>
+    <w:lvl w:ilvl="1" w:tplc="04130019" w:tentative="1">
+      <w:start w:val="1"/>
+      <w:numFmt w:val="lowerLetter"/>
+      <w:lvlText w:val="%2."/>
+      <w:lvlJc w:val="left"/>
+      <w:pPr>
+        <w:ind w:left="1440" w:hanging="360"/>
+      </w:pPr>
+    </w:lvl>
+    <w:lvl w:ilvl="2" w:tplc="0413001B" w:tentative="1">
+      <w:start w:val="1"/>
+      <w:numFmt w:val="lowerRoman"/>
+      <w:lvlText w:val="%3."/>
+      <w:lvlJc w:val="right"/>
+      <w:pPr>
+        <w:ind w:left="2160" w:hanging="180"/>
+      </w:pPr>
+    </w:lvl>
+    <w:lvl w:ilvl="3" w:tplc="0413000F" w:tentative="1">
+      <w:start w:val="1"/>
+      <w:numFmt w:val="decimal"/>
+      <w:lvlText w:val="%4."/>
+      <w:lvlJc w:val="left"/>
+      <w:pPr>
+        <w:ind w:left="2880" w:hanging="360"/>
+      </w:pPr>
+    </w:lvl>
+    <w:lvl w:ilvl="4" w:tplc="04130019" w:tentative="1">
+      <w:start w:val="1"/>
+      <w:numFmt w:val="lowerLetter"/>
+      <w:lvlText w:val="%5."/>
+      <w:lvlJc w:val="left"/>
+      <w:pPr>
+        <w:ind w:left="3600" w:hanging="360"/>
+      </w:pPr>
+    </w:lvl>
+    <w:lvl w:ilvl="5" w:tplc="0413001B" w:tentative="1">
+      <w:start w:val="1"/>
+      <w:numFmt w:val="lowerRoman"/>
+      <w:lvlText w:val="%6."/>
+      <w:lvlJc w:val="right"/>
+      <w:pPr>
+        <w:ind w:left="4320" w:hanging="180"/>
+      </w:pPr>
+    </w:lvl>
+    <w:lvl w:ilvl="6" w:tplc="0413000F" w:tentative="1">
+      <w:start w:val="1"/>
+      <w:numFmt w:val="decimal"/>
+      <w:lvlText w:val="%7."/>
+      <w:lvlJc w:val="left"/>
+      <w:pPr>
+        <w:ind w:left="5040" w:hanging="360"/>
+      </w:pPr>
+    </w:lvl>
+    <w:lvl w:ilvl="7" w:tplc="04130019" w:tentative="1">
+      <w:start w:val="1"/>
+      <w:numFmt w:val="lowerLetter"/>
+      <w:lvlText w:val="%8."/>
+      <w:lvlJc w:val="left"/>
+      <w:pPr>
+        <w:ind w:left="5760" w:hanging="360"/>
+      </w:pPr>
+    </w:lvl>
+    <w:lvl w:ilvl="8" w:tplc="0413001B" w:tentative="1">
+      <w:start w:val="1"/>
+      <w:numFmt w:val="lowerRoman"/>
+      <w:lvlText w:val="%9."/>
+      <w:lvlJc w:val="right"/>
+      <w:pPr>
+        <w:ind w:left="6480" w:hanging="180"/>
+      </w:pPr>
+    </w:lvl>
+  </w:abstractNum>
+  <w:abstractNum w:abstractNumId="1" w15:restartNumberingAfterBreak="0">
+    <w:nsid w:val="19226F19"/>
+    <w:multiLevelType w:val="multilevel"/>
+    <w:tmpl w:val="B036AE78"/>
+    <w:lvl w:ilvl="0">
+      <w:start w:val="1"/>
+      <w:numFmt w:val="decimal"/>
+      <w:lvlText w:val="%1."/>
+      <w:lvlJc w:val="left"/>
+      <w:pPr>
+        <w:tabs>
+          <w:tab w:val="num" w:pos="720"/>
+        </w:tabs>
+        <w:ind w:left="720" w:hanging="360"/>
+      </w:pPr>
+    </w:lvl>
+    <w:lvl w:ilvl="1" w:tentative="1">
+      <w:start w:val="1"/>
+      <w:numFmt w:val="decimal"/>
+      <w:lvlText w:val="%2."/>
+      <w:lvlJc w:val="left"/>
+      <w:pPr>
+        <w:tabs>
+          <w:tab w:val="num" w:pos="1440"/>
+        </w:tabs>
+        <w:ind w:left="1440" w:hanging="360"/>
+      </w:pPr>
+    </w:lvl>
+    <w:lvl w:ilvl="2" w:tentative="1">
+      <w:start w:val="1"/>
+      <w:numFmt w:val="decimal"/>
+      <w:lvlText w:val="%3."/>
+      <w:lvlJc w:val="left"/>
+      <w:pPr>
+        <w:tabs>
+          <w:tab w:val="num" w:pos="2160"/>
+        </w:tabs>
+        <w:ind w:left="2160" w:hanging="360"/>
+      </w:pPr>
+    </w:lvl>
+    <w:lvl w:ilvl="3" w:tentative="1">
+      <w:start w:val="1"/>
+      <w:numFmt w:val="decimal"/>
+      <w:lvlText w:val="%4."/>
+      <w:lvlJc w:val="left"/>
+      <w:pPr>
+        <w:tabs>
+          <w:tab w:val="num" w:pos="2880"/>
+        </w:tabs>
+        <w:ind w:left="2880" w:hanging="360"/>
+      </w:pPr>
+    </w:lvl>
+    <w:lvl w:ilvl="4" w:tentative="1">
+      <w:start w:val="1"/>
+      <w:numFmt w:val="decimal"/>
+      <w:lvlText w:val="%5."/>
+      <w:lvlJc w:val="left"/>
+      <w:pPr>
+        <w:tabs>
+          <w:tab w:val="num" w:pos="3600"/>
+        </w:tabs>
+        <w:ind w:left="3600" w:hanging="360"/>
+      </w:pPr>
+    </w:lvl>
+    <w:lvl w:ilvl="5" w:tentative="1">
+      <w:start w:val="1"/>
+      <w:numFmt w:val="decimal"/>
+      <w:lvlText w:val="%6."/>
+      <w:lvlJc w:val="left"/>
+      <w:pPr>
+        <w:tabs>
+          <w:tab w:val="num" w:pos="4320"/>
+        </w:tabs>
+        <w:ind w:left="4320" w:hanging="360"/>
+      </w:pPr>
+    </w:lvl>
+    <w:lvl w:ilvl="6" w:tentative="1">
+      <w:start w:val="1"/>
+      <w:numFmt w:val="decimal"/>
+      <w:lvlText w:val="%7."/>
+      <w:lvlJc w:val="left"/>
+      <w:pPr>
+        <w:tabs>
+          <w:tab w:val="num" w:pos="5040"/>
+        </w:tabs>
+        <w:ind w:left="5040" w:hanging="360"/>
+      </w:pPr>
+    </w:lvl>
+    <w:lvl w:ilvl="7" w:tentative="1">
+      <w:start w:val="1"/>
+      <w:numFmt w:val="decimal"/>
+      <w:lvlText w:val="%8."/>
+      <w:lvlJc w:val="left"/>
+      <w:pPr>
+        <w:tabs>
+          <w:tab w:val="num" w:pos="5760"/>
+        </w:tabs>
+        <w:ind w:left="5760" w:hanging="360"/>
+      </w:pPr>
+    </w:lvl>
+    <w:lvl w:ilvl="8" w:tentative="1">
+      <w:start w:val="1"/>
+      <w:numFmt w:val="decimal"/>
+      <w:lvlText w:val="%9."/>
+      <w:lvlJc w:val="left"/>
+      <w:pPr>
+        <w:tabs>
+          <w:tab w:val="num" w:pos="6480"/>
+        </w:tabs>
+        <w:ind w:left="6480" w:hanging="360"/>
+      </w:pPr>
+    </w:lvl>
+  </w:abstractNum>
+  <w:abstractNum w:abstractNumId="2" w15:restartNumberingAfterBreak="0">
     <w:nsid w:val="196748D9"/>
     <w:multiLevelType w:val="multilevel"/>
     <w:tmpl w:val="DCFE77F8"/>
@@ -1132,7 +2600,7 @@
       </w:pPr>
     </w:lvl>
   </w:abstractNum>
-  <w:abstractNum w:abstractNumId="1" w15:restartNumberingAfterBreak="0">
+  <w:abstractNum w:abstractNumId="3" w15:restartNumberingAfterBreak="0">
     <w:nsid w:val="3EC378F7"/>
     <w:multiLevelType w:val="hybridMultilevel"/>
     <w:tmpl w:val="E9CE3A1A"/>
@@ -1221,7 +2689,7 @@
       </w:pPr>
     </w:lvl>
   </w:abstractNum>
-  <w:abstractNum w:abstractNumId="2" w15:restartNumberingAfterBreak="0">
+  <w:abstractNum w:abstractNumId="4" w15:restartNumberingAfterBreak="0">
     <w:nsid w:val="3F277CB2"/>
     <w:multiLevelType w:val="hybridMultilevel"/>
     <w:tmpl w:val="28E2C0C8"/>
@@ -1334,7 +2802,7 @@
       </w:rPr>
     </w:lvl>
   </w:abstractNum>
-  <w:abstractNum w:abstractNumId="3" w15:restartNumberingAfterBreak="0">
+  <w:abstractNum w:abstractNumId="5" w15:restartNumberingAfterBreak="0">
     <w:nsid w:val="51516675"/>
     <w:multiLevelType w:val="multilevel"/>
     <w:tmpl w:val="F0801FC4"/>
@@ -1456,15 +2924,21 @@
     </w:lvl>
   </w:abstractNum>
   <w:num w:numId="1" w16cid:durableId="1807703307">
+    <w:abstractNumId w:val="5"/>
+  </w:num>
+  <w:num w:numId="2" w16cid:durableId="1696300827">
+    <w:abstractNumId w:val="4"/>
+  </w:num>
+  <w:num w:numId="3" w16cid:durableId="1072653758">
+    <w:abstractNumId w:val="2"/>
+  </w:num>
+  <w:num w:numId="4" w16cid:durableId="1787650841">
     <w:abstractNumId w:val="3"/>
   </w:num>
-  <w:num w:numId="2" w16cid:durableId="1696300827">
-    <w:abstractNumId w:val="2"/>
-  </w:num>
-  <w:num w:numId="3" w16cid:durableId="1072653758">
+  <w:num w:numId="5" w16cid:durableId="1607149897">
     <w:abstractNumId w:val="0"/>
   </w:num>
-  <w:num w:numId="4" w16cid:durableId="1787650841">
+  <w:num w:numId="6" w16cid:durableId="952788976">
     <w:abstractNumId w:val="1"/>
   </w:num>
 </w:numbering>

</xml_diff>

<commit_message>
IOT protocols afgemaakt, documentatie + Code
Ik heb de code nu afgemaakt en de documentatie volledig uitgetypt.
</commit_message>
<xml_diff>
--- a/Communicatie/Communication Protocols for IOT/Communication Protocols for IOT.docx
+++ b/Communicatie/Communication Protocols for IOT/Communication Protocols for IOT.docx
@@ -1849,6 +1849,72 @@
     </w:p>
     <w:p>
       <w:r>
+        <w:t>Als eerste start ik mijn broker op met mijn eigen configuratie. Normale gebruikers kunnen niet zomaar verbinden met de broker. Ik heb namelijk een gebruiker toegevoegd als veiligheid maatregel, dat niet iedereen zomaar kunnen verbinden.</w:t>
+      </w:r>
+    </w:p>
+    <w:p>
+      <w:r>
+        <w:rPr>
+          <w:noProof/>
+        </w:rPr>
+        <w:drawing>
+          <wp:inline distT="0" distB="0" distL="0" distR="0" wp14:anchorId="6557A948" wp14:editId="6F060A0B">
+            <wp:extent cx="3695700" cy="371475"/>
+            <wp:effectExtent l="0" t="0" r="0" b="9525"/>
+            <wp:docPr id="4" name="Afbeelding 4"/>
+            <wp:cNvGraphicFramePr>
+              <a:graphicFrameLocks xmlns:a="http://schemas.openxmlformats.org/drawingml/2006/main" noChangeAspect="1"/>
+            </wp:cNvGraphicFramePr>
+            <a:graphic xmlns:a="http://schemas.openxmlformats.org/drawingml/2006/main">
+              <a:graphicData uri="http://schemas.openxmlformats.org/drawingml/2006/picture">
+                <pic:pic xmlns:pic="http://schemas.openxmlformats.org/drawingml/2006/picture">
+                  <pic:nvPicPr>
+                    <pic:cNvPr id="1" name=""/>
+                    <pic:cNvPicPr/>
+                  </pic:nvPicPr>
+                  <pic:blipFill>
+                    <a:blip r:embed="rId7"/>
+                    <a:stretch>
+                      <a:fillRect/>
+                    </a:stretch>
+                  </pic:blipFill>
+                  <pic:spPr>
+                    <a:xfrm>
+                      <a:off x="0" y="0"/>
+                      <a:ext cx="3695700" cy="371475"/>
+                    </a:xfrm>
+                    <a:prstGeom prst="rect">
+                      <a:avLst/>
+                    </a:prstGeom>
+                  </pic:spPr>
+                </pic:pic>
+              </a:graphicData>
+            </a:graphic>
+          </wp:inline>
+        </w:drawing>
+      </w:r>
+    </w:p>
+    <w:p>
+      <w:r>
+        <w:t xml:space="preserve">Vervolgens verbind ik dan de </w:t>
+      </w:r>
+      <w:proofErr w:type="spellStart"/>
+      <w:r>
+        <w:t>subscriber</w:t>
+      </w:r>
+      <w:proofErr w:type="spellEnd"/>
+      <w:r>
+        <w:t xml:space="preserve"> met de broker en laat ik hem </w:t>
+      </w:r>
+      <w:proofErr w:type="spellStart"/>
+      <w:r>
+        <w:t>subscriben</w:t>
+      </w:r>
+      <w:proofErr w:type="spellEnd"/>
+      <w:r>
+        <w:t xml:space="preserve"> op de “test” topic.</w:t>
+      </w:r>
+      <w:r>
         <w:rPr>
           <w:noProof/>
         </w:rPr>
@@ -1868,7 +1934,7 @@
                     <pic:cNvPicPr/>
                   </pic:nvPicPr>
                   <pic:blipFill>
-                    <a:blip r:embed="rId7"/>
+                    <a:blip r:embed="rId8"/>
                     <a:stretch>
                       <a:fillRect/>
                     </a:stretch>
@@ -1890,12 +1956,42 @@
       </w:r>
     </w:p>
     <w:p/>
+    <w:p/>
+    <w:p/>
+    <w:p/>
+    <w:p/>
+    <w:p>
+      <w:r>
+        <w:br w:type="page"/>
+      </w:r>
+    </w:p>
+    <w:p>
+      <w:r>
+        <w:lastRenderedPageBreak/>
+        <w:t xml:space="preserve">Dan verbindt ik ook de </w:t>
+      </w:r>
+      <w:proofErr w:type="spellStart"/>
+      <w:r>
+        <w:t>publisher</w:t>
+      </w:r>
+      <w:proofErr w:type="spellEnd"/>
+      <w:r>
+        <w:t xml:space="preserve"> met de broker en deze laat ik zijn informatie </w:t>
+      </w:r>
+      <w:proofErr w:type="spellStart"/>
+      <w:r>
+        <w:t>publishen</w:t>
+      </w:r>
+      <w:proofErr w:type="spellEnd"/>
+      <w:r>
+        <w:t xml:space="preserve"> op de “test” topic.</w:t>
+      </w:r>
+    </w:p>
     <w:p>
       <w:r>
         <w:rPr>
           <w:noProof/>
         </w:rPr>
-        <w:lastRenderedPageBreak/>
         <w:drawing>
           <wp:inline distT="0" distB="0" distL="0" distR="0" wp14:anchorId="785B1012" wp14:editId="18D02602">
             <wp:extent cx="5775960" cy="7029450"/>
@@ -1912,7 +2008,7 @@
                     <pic:cNvPicPr/>
                   </pic:nvPicPr>
                   <pic:blipFill rotWithShape="1">
-                    <a:blip r:embed="rId8"/>
+                    <a:blip r:embed="rId9"/>
                     <a:srcRect t="-654" r="-265"/>
                     <a:stretch/>
                   </pic:blipFill>
@@ -1940,12 +2036,32 @@
         </w:drawing>
       </w:r>
     </w:p>
+    <w:p/>
+    <w:p/>
+    <w:p/>
+    <w:p/>
+    <w:p>
+      <w:r>
+        <w:lastRenderedPageBreak/>
+        <w:t xml:space="preserve">Dan als de boel verbonden is </w:t>
+      </w:r>
+      <w:r>
+        <w:t xml:space="preserve">krijgt mijn </w:t>
+      </w:r>
+      <w:proofErr w:type="spellStart"/>
+      <w:r>
+        <w:t>subscriber</w:t>
+      </w:r>
+      <w:proofErr w:type="spellEnd"/>
+      <w:r>
+        <w:t xml:space="preserve"> de informatie van de motionsensor en de LDR  binnen.</w:t>
+      </w:r>
+    </w:p>
     <w:p>
       <w:r>
         <w:rPr>
           <w:noProof/>
         </w:rPr>
-        <w:lastRenderedPageBreak/>
         <w:drawing>
           <wp:inline distT="0" distB="0" distL="0" distR="0" wp14:anchorId="21AD4955" wp14:editId="154F0D64">
             <wp:extent cx="5760720" cy="7275195"/>
@@ -1962,7 +2078,7 @@
                     <pic:cNvPicPr/>
                   </pic:nvPicPr>
                   <pic:blipFill>
-                    <a:blip r:embed="rId9"/>
+                    <a:blip r:embed="rId10"/>
                     <a:stretch>
                       <a:fillRect/>
                     </a:stretch>
@@ -1986,7 +2102,6 @@
         <w:br w:type="page"/>
       </w:r>
     </w:p>
-    <w:p/>
     <w:p>
       <w:pPr>
         <w:pStyle w:val="Kop1"/>
@@ -1996,7 +2111,42 @@
         </w:numPr>
       </w:pPr>
       <w:r>
+        <w:lastRenderedPageBreak/>
         <w:t>Conclusie</w:t>
+      </w:r>
+    </w:p>
+    <w:p/>
+    <w:p>
+      <w:r>
+        <w:t>Welk IOT protocol kan je het best gebruiken voor smart-home temperatuur regeling en hoe zou dit in werking gaan?</w:t>
+      </w:r>
+      <w:r>
+        <w:t xml:space="preserve"> Voor een smart-home temperatuur regeling is het MQTT het meest toepasselijk. Dit komt doordat MQTT erg lichtgewicht is, betrouwbaar is, maar ook zeer schaalbaar is. Door deze schaalbaarheid is het een betere </w:t>
+      </w:r>
+      <w:proofErr w:type="spellStart"/>
+      <w:r>
+        <w:t>keuzer</w:t>
+      </w:r>
+      <w:proofErr w:type="spellEnd"/>
+      <w:r>
+        <w:t xml:space="preserve"> dan </w:t>
+      </w:r>
+      <w:proofErr w:type="spellStart"/>
+      <w:r>
+        <w:t>CoAp</w:t>
+      </w:r>
+      <w:proofErr w:type="spellEnd"/>
+      <w:r>
+        <w:t xml:space="preserve"> en vanwege zijn lichtgewicht is MQTT ook handiger </w:t>
+      </w:r>
+      <w:r>
+        <w:t xml:space="preserve">om te gebruiken in deze situatie </w:t>
+      </w:r>
+      <w:r>
+        <w:t>dan AMQP.</w:t>
+      </w:r>
+      <w:r>
+        <w:t xml:space="preserve"> </w:t>
       </w:r>
     </w:p>
     <w:p>
@@ -2008,6 +2158,28 @@
           <w:szCs w:val="32"/>
         </w:rPr>
       </w:pPr>
+      <w:r>
+        <w:t>Het systeem zou</w:t>
+      </w:r>
+      <w:r>
+        <w:t xml:space="preserve"> als volgt in werking gaan: De sensoren </w:t>
+      </w:r>
+      <w:proofErr w:type="spellStart"/>
+      <w:r>
+        <w:t>publishen</w:t>
+      </w:r>
+      <w:proofErr w:type="spellEnd"/>
+      <w:r>
+        <w:t xml:space="preserve"> de informatie naar een broker, vanaf waar de </w:t>
+      </w:r>
+      <w:proofErr w:type="spellStart"/>
+      <w:r>
+        <w:t>subscribers</w:t>
+      </w:r>
+      <w:proofErr w:type="spellEnd"/>
+      <w:r>
+        <w:t xml:space="preserve"> de informatie ophalen en handelen. Deze samenwerking tussen verschillende onderdelen zorgt voor een krachtige smart-home opstelling.</w:t>
+      </w:r>
       <w:r>
         <w:br w:type="page"/>
       </w:r>
@@ -2027,25 +2199,120 @@
     </w:p>
     <w:p/>
     <w:p>
-      <w:r>
-        <w:t xml:space="preserve">IOT </w:t>
-      </w:r>
-      <w:proofErr w:type="spellStart"/>
-      <w:r>
+      <w:pPr>
+        <w:pStyle w:val="Normaalweb"/>
+        <w:spacing w:before="0" w:beforeAutospacing="0" w:after="0" w:afterAutospacing="0" w:line="480" w:lineRule="auto"/>
+        <w:ind w:left="720" w:hanging="720"/>
+      </w:pPr>
+      <w:proofErr w:type="spellStart"/>
+      <w:r>
+        <w:rPr>
+          <w:i/>
+          <w:iCs/>
+        </w:rPr>
+        <w:t>IoT</w:t>
+      </w:r>
+      <w:proofErr w:type="spellEnd"/>
+      <w:r>
+        <w:rPr>
+          <w:i/>
+          <w:iCs/>
+        </w:rPr>
+        <w:t xml:space="preserve"> </w:t>
+      </w:r>
+      <w:proofErr w:type="spellStart"/>
+      <w:r>
+        <w:rPr>
+          <w:i/>
+          <w:iCs/>
+        </w:rPr>
+        <w:t>Overview</w:t>
+      </w:r>
+      <w:proofErr w:type="spellEnd"/>
+      <w:r>
+        <w:rPr>
+          <w:i/>
+          <w:iCs/>
+        </w:rPr>
+        <w:t xml:space="preserve"> </w:t>
+      </w:r>
+      <w:proofErr w:type="spellStart"/>
+      <w:r>
+        <w:rPr>
+          <w:i/>
+          <w:iCs/>
+        </w:rPr>
         <w:t>Handbook</w:t>
       </w:r>
       <w:proofErr w:type="spellEnd"/>
       <w:r>
-        <w:t xml:space="preserve"> van </w:t>
-      </w:r>
-      <w:proofErr w:type="spellStart"/>
-      <w:r>
-        <w:t>postscapes</w:t>
-      </w:r>
-      <w:proofErr w:type="spellEnd"/>
-    </w:p>
-    <w:p>
-      <w:hyperlink r:id="rId10" w:history="1">
+        <w:rPr>
+          <w:i/>
+          <w:iCs/>
+        </w:rPr>
+        <w:t xml:space="preserve"> | 2019 Background Primer on The Topics &amp; Technologies </w:t>
+      </w:r>
+      <w:proofErr w:type="spellStart"/>
+      <w:r>
+        <w:rPr>
+          <w:i/>
+          <w:iCs/>
+        </w:rPr>
+        <w:t>Driving</w:t>
+      </w:r>
+      <w:proofErr w:type="spellEnd"/>
+      <w:r>
+        <w:rPr>
+          <w:i/>
+          <w:iCs/>
+        </w:rPr>
+        <w:t xml:space="preserve"> </w:t>
+      </w:r>
+      <w:proofErr w:type="spellStart"/>
+      <w:r>
+        <w:rPr>
+          <w:i/>
+          <w:iCs/>
+        </w:rPr>
+        <w:t>the</w:t>
+      </w:r>
+      <w:proofErr w:type="spellEnd"/>
+      <w:r>
+        <w:rPr>
+          <w:i/>
+          <w:iCs/>
+        </w:rPr>
+        <w:t xml:space="preserve"> Internet of </w:t>
+      </w:r>
+      <w:proofErr w:type="spellStart"/>
+      <w:r>
+        <w:rPr>
+          <w:i/>
+          <w:iCs/>
+        </w:rPr>
+        <w:t>Things</w:t>
+      </w:r>
+      <w:proofErr w:type="spellEnd"/>
+      <w:r>
+        <w:t>. (</w:t>
+      </w:r>
+      <w:proofErr w:type="spellStart"/>
+      <w:r>
+        <w:t>z.d.</w:t>
+      </w:r>
+      <w:proofErr w:type="spellEnd"/>
+      <w:r>
+        <w:t xml:space="preserve">). </w:t>
+      </w:r>
+      <w:proofErr w:type="spellStart"/>
+      <w:r>
+        <w:t>Postscapes</w:t>
+      </w:r>
+      <w:proofErr w:type="spellEnd"/>
+      <w:r>
+        <w:t xml:space="preserve">. </w:t>
+      </w:r>
+      <w:hyperlink r:id="rId11" w:history="1">
         <w:r>
           <w:rPr>
             <w:rStyle w:val="Hyperlink"/>
@@ -2056,28 +2323,71 @@
     </w:p>
     <w:p/>
     <w:p>
-      <w:r>
-        <w:t xml:space="preserve">Guide over IOT </w:t>
-      </w:r>
-      <w:proofErr w:type="spellStart"/>
-      <w:r>
-        <w:t>protocols</w:t>
-      </w:r>
-      <w:proofErr w:type="spellEnd"/>
-      <w:r>
-        <w:t xml:space="preserve"> van </w:t>
-      </w:r>
-      <w:proofErr w:type="spellStart"/>
-      <w:r>
-        <w:t>kelton</w:t>
-      </w:r>
-      <w:proofErr w:type="spellEnd"/>
-      <w:r>
-        <w:t>:</w:t>
-      </w:r>
-    </w:p>
-    <w:p>
-      <w:hyperlink r:id="rId11" w:history="1">
+      <w:pPr>
+        <w:pStyle w:val="Normaalweb"/>
+        <w:spacing w:before="0" w:beforeAutospacing="0" w:after="0" w:afterAutospacing="0" w:line="480" w:lineRule="auto"/>
+        <w:ind w:left="720" w:hanging="720"/>
+      </w:pPr>
+      <w:proofErr w:type="spellStart"/>
+      <w:r>
+        <w:rPr>
+          <w:i/>
+          <w:iCs/>
+        </w:rPr>
+        <w:t>IoT</w:t>
+      </w:r>
+      <w:proofErr w:type="spellEnd"/>
+      <w:r>
+        <w:rPr>
+          <w:i/>
+          <w:iCs/>
+        </w:rPr>
+        <w:t xml:space="preserve"> </w:t>
+      </w:r>
+      <w:proofErr w:type="spellStart"/>
+      <w:r>
+        <w:rPr>
+          <w:i/>
+          <w:iCs/>
+        </w:rPr>
+        <w:t>Protocols</w:t>
+      </w:r>
+      <w:proofErr w:type="spellEnd"/>
+      <w:r>
+        <w:rPr>
+          <w:i/>
+          <w:iCs/>
+        </w:rPr>
+        <w:t xml:space="preserve"> </w:t>
+      </w:r>
+      <w:proofErr w:type="spellStart"/>
+      <w:r>
+        <w:rPr>
+          <w:i/>
+          <w:iCs/>
+        </w:rPr>
+        <w:t>and</w:t>
+      </w:r>
+      <w:proofErr w:type="spellEnd"/>
+      <w:r>
+        <w:rPr>
+          <w:i/>
+          <w:iCs/>
+        </w:rPr>
+        <w:t xml:space="preserve"> Standards in 2022: A Comprehensive Guide</w:t>
+      </w:r>
+      <w:r>
+        <w:t>. (</w:t>
+      </w:r>
+      <w:proofErr w:type="spellStart"/>
+      <w:r>
+        <w:t>z.d.</w:t>
+      </w:r>
+      <w:proofErr w:type="spellEnd"/>
+      <w:r>
+        <w:t xml:space="preserve">). </w:t>
+      </w:r>
+      <w:hyperlink r:id="rId12" w:history="1">
         <w:r>
           <w:rPr>
             <w:rStyle w:val="Hyperlink"/>
@@ -2085,42 +2395,101 @@
           <w:t>https://www.kellton.com/kellton-tech-blog/your-complete-guide-to-iot-protocols-and-Standards-2022</w:t>
         </w:r>
       </w:hyperlink>
-      <w:r>
+    </w:p>
+    <w:p/>
+    <w:p>
+      <w:pPr>
+        <w:pStyle w:val="Normaalweb"/>
+        <w:spacing w:before="0" w:beforeAutospacing="0" w:after="0" w:afterAutospacing="0" w:line="480" w:lineRule="auto"/>
+        <w:ind w:left="720" w:hanging="720"/>
+      </w:pPr>
+      <w:proofErr w:type="spellStart"/>
+      <w:r>
+        <w:rPr>
+          <w:i/>
+          <w:iCs/>
+        </w:rPr>
+        <w:t>Introducing</w:t>
+      </w:r>
+      <w:proofErr w:type="spellEnd"/>
+      <w:r>
+        <w:rPr>
+          <w:i/>
+          <w:iCs/>
+        </w:rPr>
         <w:t xml:space="preserve"> </w:t>
       </w:r>
-    </w:p>
-    <w:p/>
-    <w:p>
-      <w:proofErr w:type="spellStart"/>
-      <w:r>
+      <w:proofErr w:type="spellStart"/>
+      <w:r>
+        <w:rPr>
+          <w:i/>
+          <w:iCs/>
+        </w:rPr>
         <w:t>ChatGPT</w:t>
       </w:r>
       <w:proofErr w:type="spellEnd"/>
       <w:r>
-        <w:t xml:space="preserve"> voor extra uitleg over de protocollen.</w:t>
-      </w:r>
-    </w:p>
-    <w:p>
-      <w:hyperlink r:id="rId12" w:history="1">
+        <w:t>. (</w:t>
+      </w:r>
+      <w:proofErr w:type="spellStart"/>
+      <w:r>
+        <w:t>z.d.</w:t>
+      </w:r>
+      <w:proofErr w:type="spellEnd"/>
+      <w:r>
+        <w:t xml:space="preserve">-b). </w:t>
+      </w:r>
+      <w:hyperlink r:id="rId13" w:history="1">
         <w:r>
           <w:rPr>
             <w:rStyle w:val="Hyperlink"/>
           </w:rPr>
-          <w:t>https://chat.openai.com</w:t>
+          <w:t>https://openai.com/blog/chatgpt</w:t>
         </w:r>
       </w:hyperlink>
-      <w:r>
-        <w:t xml:space="preserve"> </w:t>
-      </w:r>
     </w:p>
     <w:p/>
     <w:p>
-      <w:r>
-        <w:t>Guide over het MQTT protocol.</w:t>
-      </w:r>
-    </w:p>
-    <w:p>
-      <w:hyperlink r:id="rId13" w:history="1">
+      <w:pPr>
+        <w:pStyle w:val="Normaalweb"/>
+        <w:spacing w:before="0" w:beforeAutospacing="0" w:after="0" w:afterAutospacing="0" w:line="480" w:lineRule="auto"/>
+        <w:ind w:left="720" w:hanging="720"/>
+      </w:pPr>
+      <w:proofErr w:type="spellStart"/>
+      <w:r>
+        <w:t>Cope</w:t>
+      </w:r>
+      <w:proofErr w:type="spellEnd"/>
+      <w:r>
+        <w:t xml:space="preserve">, B. S. (2022, 6 juli). </w:t>
+      </w:r>
+      <w:r>
+        <w:rPr>
+          <w:i/>
+          <w:iCs/>
+        </w:rPr>
+        <w:t xml:space="preserve">Beginners Guide </w:t>
+      </w:r>
+      <w:proofErr w:type="spellStart"/>
+      <w:r>
+        <w:rPr>
+          <w:i/>
+          <w:iCs/>
+        </w:rPr>
+        <w:t>To</w:t>
+      </w:r>
+      <w:proofErr w:type="spellEnd"/>
+      <w:r>
+        <w:rPr>
+          <w:i/>
+          <w:iCs/>
+        </w:rPr>
+        <w:t xml:space="preserve"> The MQTT Protocol</w:t>
+      </w:r>
+      <w:r>
+        <w:t xml:space="preserve">. |. </w:t>
+      </w:r>
+      <w:hyperlink r:id="rId14" w:history="1">
         <w:r>
           <w:rPr>
             <w:rStyle w:val="Hyperlink"/>
@@ -2130,7 +2499,22 @@
       </w:hyperlink>
     </w:p>
     <w:p>
-      <w:hyperlink r:id="rId14" w:history="1">
+      <w:pPr>
+        <w:pStyle w:val="Normaalweb"/>
+        <w:spacing w:before="0" w:beforeAutospacing="0" w:after="0" w:afterAutospacing="0" w:line="480" w:lineRule="auto"/>
+        <w:ind w:left="720" w:hanging="720"/>
+      </w:pPr>
+    </w:p>
+    <w:p>
+      <w:pPr>
+        <w:pStyle w:val="Normaalweb"/>
+        <w:spacing w:before="0" w:beforeAutospacing="0" w:after="0" w:afterAutospacing="0" w:line="480" w:lineRule="auto"/>
+        <w:ind w:left="720" w:hanging="720"/>
+      </w:pPr>
+      <w:r>
+        <w:t xml:space="preserve">Steve, &amp; Steve. (2021). How MQTT Works -Beginners Guide. |. </w:t>
+      </w:r>
+      <w:hyperlink r:id="rId15" w:history="1">
         <w:r>
           <w:rPr>
             <w:rStyle w:val="Hyperlink"/>
@@ -2139,50 +2523,217 @@
         </w:r>
       </w:hyperlink>
     </w:p>
+    <w:p>
+      <w:pPr>
+        <w:pStyle w:val="Normaalweb"/>
+        <w:spacing w:before="0" w:beforeAutospacing="0" w:after="0" w:afterAutospacing="0" w:line="480" w:lineRule="auto"/>
+        <w:ind w:left="720" w:hanging="720"/>
+      </w:pPr>
+    </w:p>
+    <w:p>
+      <w:pPr>
+        <w:pStyle w:val="Normaalweb"/>
+        <w:spacing w:before="0" w:beforeAutospacing="0" w:after="0" w:afterAutospacing="0" w:line="480" w:lineRule="auto"/>
+        <w:ind w:left="720" w:hanging="720"/>
+      </w:pPr>
+      <w:r>
+        <w:rPr>
+          <w:i/>
+          <w:iCs/>
+        </w:rPr>
+        <w:t xml:space="preserve">FAQ: </w:t>
+      </w:r>
+      <w:proofErr w:type="spellStart"/>
+      <w:r>
+        <w:rPr>
+          <w:i/>
+          <w:iCs/>
+        </w:rPr>
+        <w:t>What</w:t>
+      </w:r>
+      <w:proofErr w:type="spellEnd"/>
+      <w:r>
+        <w:rPr>
+          <w:i/>
+          <w:iCs/>
+        </w:rPr>
+        <w:t xml:space="preserve"> is AMQP </w:t>
+      </w:r>
+      <w:proofErr w:type="spellStart"/>
+      <w:r>
+        <w:rPr>
+          <w:i/>
+          <w:iCs/>
+        </w:rPr>
+        <w:t>and</w:t>
+      </w:r>
+      <w:proofErr w:type="spellEnd"/>
+      <w:r>
+        <w:rPr>
+          <w:i/>
+          <w:iCs/>
+        </w:rPr>
+        <w:t xml:space="preserve"> </w:t>
+      </w:r>
+      <w:proofErr w:type="spellStart"/>
+      <w:r>
+        <w:rPr>
+          <w:i/>
+          <w:iCs/>
+        </w:rPr>
+        <w:t>why</w:t>
+      </w:r>
+      <w:proofErr w:type="spellEnd"/>
+      <w:r>
+        <w:rPr>
+          <w:i/>
+          <w:iCs/>
+        </w:rPr>
+        <w:t xml:space="preserve"> is </w:t>
+      </w:r>
+      <w:proofErr w:type="spellStart"/>
+      <w:r>
+        <w:rPr>
+          <w:i/>
+          <w:iCs/>
+        </w:rPr>
+        <w:t>it</w:t>
+      </w:r>
+      <w:proofErr w:type="spellEnd"/>
+      <w:r>
+        <w:rPr>
+          <w:i/>
+          <w:iCs/>
+        </w:rPr>
+        <w:t xml:space="preserve"> </w:t>
+      </w:r>
+      <w:proofErr w:type="spellStart"/>
+      <w:r>
+        <w:rPr>
+          <w:i/>
+          <w:iCs/>
+        </w:rPr>
+        <w:t>used</w:t>
+      </w:r>
+      <w:proofErr w:type="spellEnd"/>
+      <w:r>
+        <w:rPr>
+          <w:i/>
+          <w:iCs/>
+        </w:rPr>
+        <w:t xml:space="preserve"> in </w:t>
+      </w:r>
+      <w:proofErr w:type="spellStart"/>
+      <w:r>
+        <w:rPr>
+          <w:i/>
+          <w:iCs/>
+        </w:rPr>
+        <w:t>RabbitMQ</w:t>
+      </w:r>
+      <w:proofErr w:type="spellEnd"/>
+      <w:r>
+        <w:rPr>
+          <w:i/>
+          <w:iCs/>
+        </w:rPr>
+        <w:t xml:space="preserve">? - </w:t>
+      </w:r>
+      <w:proofErr w:type="spellStart"/>
+      <w:r>
+        <w:rPr>
+          <w:i/>
+          <w:iCs/>
+        </w:rPr>
+        <w:t>CloudAMQP</w:t>
+      </w:r>
+      <w:proofErr w:type="spellEnd"/>
+      <w:r>
+        <w:t xml:space="preserve">. (2019, 21 november). </w:t>
+      </w:r>
+      <w:proofErr w:type="spellStart"/>
+      <w:r>
+        <w:t>CloudAMQP</w:t>
+      </w:r>
+      <w:proofErr w:type="spellEnd"/>
+      <w:r>
+        <w:t>. https://www.cloudamqp.com/blog/what-is-amqp-and-why-is-it-used-in-rabbitmq.html</w:t>
+      </w:r>
+    </w:p>
     <w:p/>
     <w:p>
-      <w:proofErr w:type="spellStart"/>
-      <w:r>
-        <w:t>What</w:t>
-      </w:r>
-      <w:proofErr w:type="spellEnd"/>
-      <w:r>
-        <w:t xml:space="preserve"> is </w:t>
-      </w:r>
-      <w:proofErr w:type="spellStart"/>
-      <w:r>
-        <w:t>Amqp</w:t>
-      </w:r>
-      <w:proofErr w:type="spellEnd"/>
-      <w:r>
-        <w:t xml:space="preserve"> en hoe werkt het?</w:t>
-      </w:r>
-    </w:p>
-    <w:p>
-      <w:hyperlink r:id="rId15" w:history="1">
-        <w:r>
-          <w:rPr>
-            <w:rStyle w:val="Hyperlink"/>
-          </w:rPr>
-          <w:t>https://www.cloudamqp.com/blog/what-is-amqp-and-why-is-it-used-in-rabbitmq.html</w:t>
-        </w:r>
-      </w:hyperlink>
-    </w:p>
-    <w:p/>
-    <w:p>
-      <w:r>
+      <w:pPr>
+        <w:pStyle w:val="Normaalweb"/>
+        <w:spacing w:before="0" w:beforeAutospacing="0" w:after="0" w:afterAutospacing="0" w:line="480" w:lineRule="auto"/>
+        <w:ind w:left="720" w:hanging="720"/>
+      </w:pPr>
+      <w:proofErr w:type="spellStart"/>
+      <w:r>
+        <w:t>Craggs</w:t>
+      </w:r>
+      <w:proofErr w:type="spellEnd"/>
+      <w:r>
+        <w:t>, I. (</w:t>
+      </w:r>
+      <w:proofErr w:type="spellStart"/>
+      <w:r>
+        <w:t>z.d.</w:t>
+      </w:r>
+      <w:proofErr w:type="spellEnd"/>
+      <w:r>
+        <w:t xml:space="preserve">). </w:t>
+      </w:r>
+      <w:r>
+        <w:rPr>
+          <w:i/>
+          <w:iCs/>
+        </w:rPr>
         <w:t xml:space="preserve">MQTT </w:t>
       </w:r>
       <w:proofErr w:type="spellStart"/>
       <w:r>
+        <w:rPr>
+          <w:i/>
+          <w:iCs/>
+        </w:rPr>
         <w:t>vs</w:t>
       </w:r>
       <w:proofErr w:type="spellEnd"/>
       <w:r>
-        <w:t xml:space="preserve"> AMQP</w:t>
-      </w:r>
-    </w:p>
-    <w:p>
+        <w:rPr>
+          <w:i/>
+          <w:iCs/>
+        </w:rPr>
+        <w:t xml:space="preserve"> AMQP </w:t>
+      </w:r>
+      <w:proofErr w:type="spellStart"/>
+      <w:r>
+        <w:rPr>
+          <w:i/>
+          <w:iCs/>
+        </w:rPr>
+        <w:t>for</w:t>
+      </w:r>
+      <w:proofErr w:type="spellEnd"/>
+      <w:r>
+        <w:rPr>
+          <w:i/>
+          <w:iCs/>
+        </w:rPr>
+        <w:t xml:space="preserve"> </w:t>
+      </w:r>
+      <w:proofErr w:type="spellStart"/>
+      <w:r>
+        <w:rPr>
+          <w:i/>
+          <w:iCs/>
+        </w:rPr>
+        <w:t>IoT</w:t>
+      </w:r>
+      <w:proofErr w:type="spellEnd"/>
+      <w:r>
+        <w:t xml:space="preserve">. </w:t>
+      </w:r>
       <w:hyperlink r:id="rId16" w:history="1">
         <w:r>
           <w:rPr>
@@ -2192,29 +2743,64 @@
         </w:r>
       </w:hyperlink>
     </w:p>
-    <w:p/>
-    <w:p>
-      <w:r>
-        <w:t xml:space="preserve">Tutorial van </w:t>
-      </w:r>
-      <w:proofErr w:type="spellStart"/>
-      <w:r>
-        <w:t>mqtt</w:t>
-      </w:r>
-      <w:proofErr w:type="spellEnd"/>
-      <w:r>
-        <w:t xml:space="preserve"> opzetten met </w:t>
-      </w:r>
-      <w:proofErr w:type="spellStart"/>
-      <w:r>
-        <w:t>arduino</w:t>
-      </w:r>
-      <w:proofErr w:type="spellEnd"/>
-      <w:r>
-        <w:t xml:space="preserve"> wifi:</w:t>
-      </w:r>
-    </w:p>
-    <w:p>
+    <w:p>
+      <w:pPr>
+        <w:pStyle w:val="Normaalweb"/>
+        <w:spacing w:before="0" w:beforeAutospacing="0" w:after="0" w:afterAutospacing="0" w:line="480" w:lineRule="auto"/>
+        <w:ind w:left="720" w:hanging="720"/>
+      </w:pPr>
+      <w:proofErr w:type="spellStart"/>
+      <w:r>
+        <w:rPr>
+          <w:i/>
+          <w:iCs/>
+        </w:rPr>
+        <w:t>Sending</w:t>
+      </w:r>
+      <w:proofErr w:type="spellEnd"/>
+      <w:r>
+        <w:rPr>
+          <w:i/>
+          <w:iCs/>
+        </w:rPr>
+        <w:t xml:space="preserve"> Data over MQTT | </w:t>
+      </w:r>
+      <w:proofErr w:type="spellStart"/>
+      <w:r>
+        <w:rPr>
+          <w:i/>
+          <w:iCs/>
+        </w:rPr>
+        <w:t>Arduino</w:t>
+      </w:r>
+      <w:proofErr w:type="spellEnd"/>
+      <w:r>
+        <w:rPr>
+          <w:i/>
+          <w:iCs/>
+        </w:rPr>
+        <w:t xml:space="preserve"> </w:t>
+      </w:r>
+      <w:proofErr w:type="spellStart"/>
+      <w:r>
+        <w:rPr>
+          <w:i/>
+          <w:iCs/>
+        </w:rPr>
+        <w:t>Documentation</w:t>
+      </w:r>
+      <w:proofErr w:type="spellEnd"/>
+      <w:r>
+        <w:t>. (</w:t>
+      </w:r>
+      <w:proofErr w:type="spellStart"/>
+      <w:r>
+        <w:t>z.d.</w:t>
+      </w:r>
+      <w:proofErr w:type="spellEnd"/>
+      <w:r>
+        <w:t xml:space="preserve">). </w:t>
+      </w:r>
       <w:hyperlink r:id="rId17" w:history="1">
         <w:r>
           <w:rPr>
@@ -2226,21 +2812,29 @@
     </w:p>
     <w:p/>
     <w:p>
-      <w:proofErr w:type="spellStart"/>
-      <w:r>
-        <w:t>Mqtt</w:t>
-      </w:r>
-      <w:proofErr w:type="spellEnd"/>
-      <w:r>
-        <w:t xml:space="preserve"> broker </w:t>
-      </w:r>
-      <w:proofErr w:type="spellStart"/>
-      <w:r>
-        <w:t>mosquitto</w:t>
-      </w:r>
-      <w:proofErr w:type="spellEnd"/>
-    </w:p>
-    <w:p>
+      <w:pPr>
+        <w:pStyle w:val="Normaalweb"/>
+        <w:spacing w:before="0" w:beforeAutospacing="0" w:after="0" w:afterAutospacing="0" w:line="480" w:lineRule="auto"/>
+        <w:ind w:left="720" w:hanging="720"/>
+      </w:pPr>
+      <w:r>
+        <w:rPr>
+          <w:i/>
+          <w:iCs/>
+        </w:rPr>
+        <w:t>test.mosquitto.org</w:t>
+      </w:r>
+      <w:r>
+        <w:t>. (</w:t>
+      </w:r>
+      <w:proofErr w:type="spellStart"/>
+      <w:r>
+        <w:t>z.d.</w:t>
+      </w:r>
+      <w:proofErr w:type="spellEnd"/>
+      <w:r>
+        <w:t xml:space="preserve">). </w:t>
+      </w:r>
       <w:hyperlink r:id="rId18" w:history="1">
         <w:r>
           <w:rPr>
@@ -2250,13 +2844,43 @@
         </w:r>
       </w:hyperlink>
     </w:p>
-    <w:p/>
-    <w:p>
-      <w:r>
+    <w:p>
+      <w:pPr>
+        <w:pStyle w:val="Normaalweb"/>
+        <w:spacing w:before="0" w:beforeAutospacing="0" w:after="0" w:afterAutospacing="0" w:line="480" w:lineRule="auto"/>
+        <w:ind w:left="720" w:hanging="720"/>
+      </w:pPr>
+    </w:p>
+    <w:p>
+      <w:pPr>
+        <w:rPr>
+          <w:rFonts w:ascii="Times New Roman" w:hAnsi="Times New Roman" w:cs="Times New Roman"/>
+        </w:rPr>
+      </w:pPr>
+    </w:p>
+    <w:p>
+      <w:pPr>
+        <w:rPr>
+          <w:rFonts w:ascii="Times New Roman" w:hAnsi="Times New Roman" w:cs="Times New Roman"/>
+          <w:i/>
+          <w:iCs/>
+        </w:rPr>
+      </w:pPr>
+      <w:r>
+        <w:rPr>
+          <w:rFonts w:ascii="Times New Roman" w:hAnsi="Times New Roman" w:cs="Times New Roman"/>
+          <w:i/>
+          <w:iCs/>
+        </w:rPr>
         <w:t xml:space="preserve">Datasheet HC-SR501 </w:t>
       </w:r>
       <w:proofErr w:type="spellStart"/>
       <w:r>
+        <w:rPr>
+          <w:rFonts w:ascii="Times New Roman" w:hAnsi="Times New Roman" w:cs="Times New Roman"/>
+          <w:i/>
+          <w:iCs/>
+        </w:rPr>
         <w:t>bewegingsensor</w:t>
       </w:r>
       <w:proofErr w:type="spellEnd"/>
@@ -3540,7 +4164,6 @@
     <w:name w:val="Normal (Web)"/>
     <w:basedOn w:val="Standaard"/>
     <w:uiPriority w:val="99"/>
-    <w:semiHidden/>
     <w:unhideWhenUsed/>
     <w:rsid w:val="003519ED"/>
     <w:pPr>

</xml_diff>